<commit_message>
Added the changes did
</commit_message>
<xml_diff>
--- a/CM2605_CW.docx
+++ b/CM2605_CW.docx
@@ -194,7 +194,7 @@
         <w:rPr>
           <w:rStyle w:val="CommentTok"/>
         </w:rPr>
-        <w:t xml:space="preserve"># Convert rate from customers per hour to customers per minute</w:t>
+        <w:t xml:space="preserve"># Convert rate from customers per hour to customers per 1 minute</w:t>
       </w:r>
       <w:r>
         <w:br/>
@@ -257,7 +257,7 @@
         <w:rPr>
           <w:rStyle w:val="CommentTok"/>
         </w:rPr>
-        <w:t xml:space="preserve"># Calculate inter-arrival times using exponential distribution</w:t>
+        <w:t xml:space="preserve"># Calculate exponential  inter-arrival times using rexp</w:t>
       </w:r>
       <w:r>
         <w:br/>
@@ -326,7 +326,7 @@
         <w:rPr>
           <w:rStyle w:val="CommentTok"/>
         </w:rPr>
-        <w:t xml:space="preserve"># Convert to actual arrival times</w:t>
+        <w:t xml:space="preserve"># Convert internal arrival times to actual arrival times of customers</w:t>
       </w:r>
       <w:r>
         <w:br/>
@@ -383,7 +383,7 @@
         <w:rPr>
           <w:rStyle w:val="CommentTok"/>
         </w:rPr>
-        <w:t xml:space="preserve"># Keep only arrivals within the simulation time</w:t>
+        <w:t xml:space="preserve"># Keep only arrivals within the simulation time (8 hours)</w:t>
       </w:r>
       <w:r>
         <w:br/>
@@ -467,7 +467,7 @@
         <w:rPr>
           <w:rStyle w:val="CommentTok"/>
         </w:rPr>
-        <w:t xml:space="preserve"># Function to calculate service times (Exponential distribution)</w:t>
+        <w:t xml:space="preserve"># Function to calculate service times (exponential)</w:t>
       </w:r>
       <w:r>
         <w:br/>
@@ -515,7 +515,22 @@
         <w:rPr>
           <w:rStyle w:val="CommentTok"/>
         </w:rPr>
-        <w:t xml:space="preserve"># Caoculate service times</w:t>
+        <w:t xml:space="preserve"># Calculate service times using rexp</w:t>
+      </w:r>
+      <w:r>
+        <w:br/>
+      </w:r>
+      <w:r>
+        <w:rPr>
+          <w:rStyle w:val="NormalTok"/>
+        </w:rPr>
+        <w:t xml:space="preserve">  </w:t>
+      </w:r>
+      <w:r>
+        <w:rPr>
+          <w:rStyle w:val="CommentTok"/>
+        </w:rPr>
+        <w:t xml:space="preserve"># Rate = 1/mean_service_time because exponential parameter is the inverse of mean</w:t>
       </w:r>
       <w:r>
         <w:br/>
@@ -617,7 +632,7 @@
         <w:rPr>
           <w:rStyle w:val="CommentTok"/>
         </w:rPr>
-        <w:t xml:space="preserve"># Function to simulate the queuing system</w:t>
+        <w:t xml:space="preserve"># Function to simulate the M/M/c queuing system</w:t>
       </w:r>
       <w:r>
         <w:br/>
@@ -707,7 +722,7 @@
         <w:rPr>
           <w:rStyle w:val="CommentTok"/>
         </w:rPr>
-        <w:t xml:space="preserve"># Initialize tracking variables</w:t>
+        <w:t xml:space="preserve"># Initialize variables</w:t>
       </w:r>
       <w:r>
         <w:br/>
@@ -740,6 +755,216 @@
         <w:rPr>
           <w:rStyle w:val="NormalTok"/>
         </w:rPr>
+        <w:t xml:space="preserve">(customers)      </w:t>
+      </w:r>
+      <w:r>
+        <w:rPr>
+          <w:rStyle w:val="CommentTok"/>
+        </w:rPr>
+        <w:t xml:space="preserve">#Time spent waiting</w:t>
+      </w:r>
+      <w:r>
+        <w:br/>
+      </w:r>
+      <w:r>
+        <w:rPr>
+          <w:rStyle w:val="NormalTok"/>
+        </w:rPr>
+        <w:t xml:space="preserve">  service_start_times </w:t>
+      </w:r>
+      <w:r>
+        <w:rPr>
+          <w:rStyle w:val="OtherTok"/>
+        </w:rPr>
+        <w:t xml:space="preserve">&lt;-</w:t>
+      </w:r>
+      <w:r>
+        <w:rPr>
+          <w:rStyle w:val="NormalTok"/>
+        </w:rPr>
+        <w:t xml:space="preserve"> </w:t>
+      </w:r>
+      <w:r>
+        <w:rPr>
+          <w:rStyle w:val="FunctionTok"/>
+        </w:rPr>
+        <w:t xml:space="preserve">numeric</w:t>
+      </w:r>
+      <w:r>
+        <w:rPr>
+          <w:rStyle w:val="NormalTok"/>
+        </w:rPr>
+        <w:t xml:space="preserve">(customers)     </w:t>
+      </w:r>
+      <w:r>
+        <w:rPr>
+          <w:rStyle w:val="CommentTok"/>
+        </w:rPr>
+        <w:t xml:space="preserve">#Service begins</w:t>
+      </w:r>
+      <w:r>
+        <w:br/>
+      </w:r>
+      <w:r>
+        <w:rPr>
+          <w:rStyle w:val="NormalTok"/>
+        </w:rPr>
+        <w:t xml:space="preserve">  service_end_times </w:t>
+      </w:r>
+      <w:r>
+        <w:rPr>
+          <w:rStyle w:val="OtherTok"/>
+        </w:rPr>
+        <w:t xml:space="preserve">&lt;-</w:t>
+      </w:r>
+      <w:r>
+        <w:rPr>
+          <w:rStyle w:val="NormalTok"/>
+        </w:rPr>
+        <w:t xml:space="preserve"> </w:t>
+      </w:r>
+      <w:r>
+        <w:rPr>
+          <w:rStyle w:val="FunctionTok"/>
+        </w:rPr>
+        <w:t xml:space="preserve">numeric</w:t>
+      </w:r>
+      <w:r>
+        <w:rPr>
+          <w:rStyle w:val="NormalTok"/>
+        </w:rPr>
+        <w:t xml:space="preserve">(customers)       </w:t>
+      </w:r>
+      <w:r>
+        <w:rPr>
+          <w:rStyle w:val="CommentTok"/>
+        </w:rPr>
+        <w:t xml:space="preserve">#Service ends</w:t>
+      </w:r>
+      <w:r>
+        <w:br/>
+      </w:r>
+      <w:r>
+        <w:rPr>
+          <w:rStyle w:val="NormalTok"/>
+        </w:rPr>
+        <w:t xml:space="preserve">  </w:t>
+      </w:r>
+      <w:r>
+        <w:br/>
+      </w:r>
+      <w:r>
+        <w:rPr>
+          <w:rStyle w:val="NormalTok"/>
+        </w:rPr>
+        <w:t xml:space="preserve">  </w:t>
+      </w:r>
+      <w:r>
+        <w:rPr>
+          <w:rStyle w:val="CommentTok"/>
+        </w:rPr>
+        <w:t xml:space="preserve"># Track the time each server gets available again (Initially free at time 0)</w:t>
+      </w:r>
+      <w:r>
+        <w:br/>
+      </w:r>
+      <w:r>
+        <w:rPr>
+          <w:rStyle w:val="NormalTok"/>
+        </w:rPr>
+        <w:t xml:space="preserve">  server_available_times </w:t>
+      </w:r>
+      <w:r>
+        <w:rPr>
+          <w:rStyle w:val="OtherTok"/>
+        </w:rPr>
+        <w:t xml:space="preserve">&lt;-</w:t>
+      </w:r>
+      <w:r>
+        <w:rPr>
+          <w:rStyle w:val="NormalTok"/>
+        </w:rPr>
+        <w:t xml:space="preserve"> </w:t>
+      </w:r>
+      <w:r>
+        <w:rPr>
+          <w:rStyle w:val="FunctionTok"/>
+        </w:rPr>
+        <w:t xml:space="preserve">rep</w:t>
+      </w:r>
+      <w:r>
+        <w:rPr>
+          <w:rStyle w:val="NormalTok"/>
+        </w:rPr>
+        <w:t xml:space="preserve">(</w:t>
+      </w:r>
+      <w:r>
+        <w:rPr>
+          <w:rStyle w:val="DecValTok"/>
+        </w:rPr>
+        <w:t xml:space="preserve">0</w:t>
+      </w:r>
+      <w:r>
+        <w:rPr>
+          <w:rStyle w:val="NormalTok"/>
+        </w:rPr>
+        <w:t xml:space="preserve">, servers)</w:t>
+      </w:r>
+      <w:r>
+        <w:br/>
+      </w:r>
+      <w:r>
+        <w:rPr>
+          <w:rStyle w:val="NormalTok"/>
+        </w:rPr>
+        <w:t xml:space="preserve">  </w:t>
+      </w:r>
+      <w:r>
+        <w:br/>
+      </w:r>
+      <w:r>
+        <w:rPr>
+          <w:rStyle w:val="NormalTok"/>
+        </w:rPr>
+        <w:t xml:space="preserve">  </w:t>
+      </w:r>
+      <w:r>
+        <w:rPr>
+          <w:rStyle w:val="CommentTok"/>
+        </w:rPr>
+        <w:t xml:space="preserve"># Track which server handles each customer</w:t>
+      </w:r>
+      <w:r>
+        <w:br/>
+      </w:r>
+      <w:r>
+        <w:rPr>
+          <w:rStyle w:val="NormalTok"/>
+        </w:rPr>
+        <w:t xml:space="preserve">  server_assignment </w:t>
+      </w:r>
+      <w:r>
+        <w:rPr>
+          <w:rStyle w:val="OtherTok"/>
+        </w:rPr>
+        <w:t xml:space="preserve">&lt;-</w:t>
+      </w:r>
+      <w:r>
+        <w:rPr>
+          <w:rStyle w:val="NormalTok"/>
+        </w:rPr>
+        <w:t xml:space="preserve"> </w:t>
+      </w:r>
+      <w:r>
+        <w:rPr>
+          <w:rStyle w:val="FunctionTok"/>
+        </w:rPr>
+        <w:t xml:space="preserve">numeric</w:t>
+      </w:r>
+      <w:r>
+        <w:rPr>
+          <w:rStyle w:val="NormalTok"/>
+        </w:rPr>
         <w:t xml:space="preserve">(customers)</w:t>
       </w:r>
       <w:r>
@@ -749,7 +974,97 @@
         <w:rPr>
           <w:rStyle w:val="NormalTok"/>
         </w:rPr>
-        <w:t xml:space="preserve">  service_start_times </w:t>
+        <w:t xml:space="preserve">  </w:t>
+      </w:r>
+      <w:r>
+        <w:br/>
+      </w:r>
+      <w:r>
+        <w:rPr>
+          <w:rStyle w:val="NormalTok"/>
+        </w:rPr>
+        <w:t xml:space="preserve">  </w:t>
+      </w:r>
+      <w:r>
+        <w:rPr>
+          <w:rStyle w:val="CommentTok"/>
+        </w:rPr>
+        <w:t xml:space="preserve"># For each customer (FCFS)</w:t>
+      </w:r>
+      <w:r>
+        <w:br/>
+      </w:r>
+      <w:r>
+        <w:rPr>
+          <w:rStyle w:val="NormalTok"/>
+        </w:rPr>
+        <w:t xml:space="preserve">  </w:t>
+      </w:r>
+      <w:r>
+        <w:rPr>
+          <w:rStyle w:val="ControlFlowTok"/>
+        </w:rPr>
+        <w:t xml:space="preserve">for</w:t>
+      </w:r>
+      <w:r>
+        <w:rPr>
+          <w:rStyle w:val="NormalTok"/>
+        </w:rPr>
+        <w:t xml:space="preserve"> (i </w:t>
+      </w:r>
+      <w:r>
+        <w:rPr>
+          <w:rStyle w:val="ControlFlowTok"/>
+        </w:rPr>
+        <w:t xml:space="preserve">in</w:t>
+      </w:r>
+      <w:r>
+        <w:rPr>
+          <w:rStyle w:val="NormalTok"/>
+        </w:rPr>
+        <w:t xml:space="preserve"> </w:t>
+      </w:r>
+      <w:r>
+        <w:rPr>
+          <w:rStyle w:val="DecValTok"/>
+        </w:rPr>
+        <w:t xml:space="preserve">1</w:t>
+      </w:r>
+      <w:r>
+        <w:rPr>
+          <w:rStyle w:val="SpecialCharTok"/>
+        </w:rPr>
+        <w:t xml:space="preserve">:</w:t>
+      </w:r>
+      <w:r>
+        <w:rPr>
+          <w:rStyle w:val="NormalTok"/>
+        </w:rPr>
+        <w:t xml:space="preserve">customers) {</w:t>
+      </w:r>
+      <w:r>
+        <w:br/>
+      </w:r>
+      <w:r>
+        <w:rPr>
+          <w:rStyle w:val="NormalTok"/>
+        </w:rPr>
+        <w:t xml:space="preserve">    </w:t>
+      </w:r>
+      <w:r>
+        <w:rPr>
+          <w:rStyle w:val="CommentTok"/>
+        </w:rPr>
+        <w:t xml:space="preserve"># Find server that become available first</w:t>
+      </w:r>
+      <w:r>
+        <w:br/>
+      </w:r>
+      <w:r>
+        <w:rPr>
+          <w:rStyle w:val="NormalTok"/>
+        </w:rPr>
+        <w:t xml:space="preserve">    earliest_server </w:t>
       </w:r>
       <w:r>
         <w:rPr>
@@ -767,22 +1082,529 @@
         <w:rPr>
           <w:rStyle w:val="FunctionTok"/>
         </w:rPr>
+        <w:t xml:space="preserve">which.min</w:t>
+      </w:r>
+      <w:r>
+        <w:rPr>
+          <w:rStyle w:val="NormalTok"/>
+        </w:rPr>
+        <w:t xml:space="preserve">(server_available_times)</w:t>
+      </w:r>
+      <w:r>
+        <w:br/>
+      </w:r>
+      <w:r>
+        <w:rPr>
+          <w:rStyle w:val="NormalTok"/>
+        </w:rPr>
+        <w:t xml:space="preserve">    </w:t>
+      </w:r>
+      <w:r>
+        <w:br/>
+      </w:r>
+      <w:r>
+        <w:rPr>
+          <w:rStyle w:val="NormalTok"/>
+        </w:rPr>
+        <w:t xml:space="preserve">    </w:t>
+      </w:r>
+      <w:r>
+        <w:rPr>
+          <w:rStyle w:val="CommentTok"/>
+        </w:rPr>
+        <w:t xml:space="preserve"># Assign customer to that server</w:t>
+      </w:r>
+      <w:r>
+        <w:br/>
+      </w:r>
+      <w:r>
+        <w:rPr>
+          <w:rStyle w:val="NormalTok"/>
+        </w:rPr>
+        <w:t xml:space="preserve">    server_assignment[i] </w:t>
+      </w:r>
+      <w:r>
+        <w:rPr>
+          <w:rStyle w:val="OtherTok"/>
+        </w:rPr>
+        <w:t xml:space="preserve">&lt;-</w:t>
+      </w:r>
+      <w:r>
+        <w:rPr>
+          <w:rStyle w:val="NormalTok"/>
+        </w:rPr>
+        <w:t xml:space="preserve"> earliest_server</w:t>
+      </w:r>
+      <w:r>
+        <w:br/>
+      </w:r>
+      <w:r>
+        <w:rPr>
+          <w:rStyle w:val="NormalTok"/>
+        </w:rPr>
+        <w:t xml:space="preserve">    </w:t>
+      </w:r>
+      <w:r>
+        <w:br/>
+      </w:r>
+      <w:r>
+        <w:rPr>
+          <w:rStyle w:val="NormalTok"/>
+        </w:rPr>
+        <w:t xml:space="preserve">    </w:t>
+      </w:r>
+      <w:r>
+        <w:rPr>
+          <w:rStyle w:val="CommentTok"/>
+        </w:rPr>
+        <w:t xml:space="preserve"># Calculate when service can start (starts when the server is free or when the customer arrives)</w:t>
+      </w:r>
+      <w:r>
+        <w:br/>
+      </w:r>
+      <w:r>
+        <w:rPr>
+          <w:rStyle w:val="NormalTok"/>
+        </w:rPr>
+        <w:t xml:space="preserve">    service_start_times[i] </w:t>
+      </w:r>
+      <w:r>
+        <w:rPr>
+          <w:rStyle w:val="OtherTok"/>
+        </w:rPr>
+        <w:t xml:space="preserve">&lt;-</w:t>
+      </w:r>
+      <w:r>
+        <w:rPr>
+          <w:rStyle w:val="NormalTok"/>
+        </w:rPr>
+        <w:t xml:space="preserve"> </w:t>
+      </w:r>
+      <w:r>
+        <w:rPr>
+          <w:rStyle w:val="FunctionTok"/>
+        </w:rPr>
+        <w:t xml:space="preserve">max</w:t>
+      </w:r>
+      <w:r>
+        <w:rPr>
+          <w:rStyle w:val="NormalTok"/>
+        </w:rPr>
+        <w:t xml:space="preserve">(arrival_times[i], server_available_times[earliest_server])</w:t>
+      </w:r>
+      <w:r>
+        <w:br/>
+      </w:r>
+      <w:r>
+        <w:rPr>
+          <w:rStyle w:val="NormalTok"/>
+        </w:rPr>
+        <w:t xml:space="preserve">    </w:t>
+      </w:r>
+      <w:r>
+        <w:br/>
+      </w:r>
+      <w:r>
+        <w:rPr>
+          <w:rStyle w:val="NormalTok"/>
+        </w:rPr>
+        <w:t xml:space="preserve">    </w:t>
+      </w:r>
+      <w:r>
+        <w:rPr>
+          <w:rStyle w:val="CommentTok"/>
+        </w:rPr>
+        <w:t xml:space="preserve"># Calculate waiting time</w:t>
+      </w:r>
+      <w:r>
+        <w:br/>
+      </w:r>
+      <w:r>
+        <w:rPr>
+          <w:rStyle w:val="NormalTok"/>
+        </w:rPr>
+        <w:t xml:space="preserve">    waiting_times[i] </w:t>
+      </w:r>
+      <w:r>
+        <w:rPr>
+          <w:rStyle w:val="OtherTok"/>
+        </w:rPr>
+        <w:t xml:space="preserve">&lt;-</w:t>
+      </w:r>
+      <w:r>
+        <w:rPr>
+          <w:rStyle w:val="NormalTok"/>
+        </w:rPr>
+        <w:t xml:space="preserve"> service_start_times[i] </w:t>
+      </w:r>
+      <w:r>
+        <w:rPr>
+          <w:rStyle w:val="SpecialCharTok"/>
+        </w:rPr>
+        <w:t xml:space="preserve">-</w:t>
+      </w:r>
+      <w:r>
+        <w:rPr>
+          <w:rStyle w:val="NormalTok"/>
+        </w:rPr>
+        <w:t xml:space="preserve"> arrival_times[i]</w:t>
+      </w:r>
+      <w:r>
+        <w:br/>
+      </w:r>
+      <w:r>
+        <w:rPr>
+          <w:rStyle w:val="NormalTok"/>
+        </w:rPr>
+        <w:t xml:space="preserve">    </w:t>
+      </w:r>
+      <w:r>
+        <w:br/>
+      </w:r>
+      <w:r>
+        <w:rPr>
+          <w:rStyle w:val="NormalTok"/>
+        </w:rPr>
+        <w:t xml:space="preserve">    </w:t>
+      </w:r>
+      <w:r>
+        <w:rPr>
+          <w:rStyle w:val="CommentTok"/>
+        </w:rPr>
+        <w:t xml:space="preserve"># Calculate service end time</w:t>
+      </w:r>
+      <w:r>
+        <w:br/>
+      </w:r>
+      <w:r>
+        <w:rPr>
+          <w:rStyle w:val="NormalTok"/>
+        </w:rPr>
+        <w:t xml:space="preserve">    service_end_times[i] </w:t>
+      </w:r>
+      <w:r>
+        <w:rPr>
+          <w:rStyle w:val="OtherTok"/>
+        </w:rPr>
+        <w:t xml:space="preserve">&lt;-</w:t>
+      </w:r>
+      <w:r>
+        <w:rPr>
+          <w:rStyle w:val="NormalTok"/>
+        </w:rPr>
+        <w:t xml:space="preserve"> service_start_times[i] </w:t>
+      </w:r>
+      <w:r>
+        <w:rPr>
+          <w:rStyle w:val="SpecialCharTok"/>
+        </w:rPr>
+        <w:t xml:space="preserve">+</w:t>
+      </w:r>
+      <w:r>
+        <w:rPr>
+          <w:rStyle w:val="NormalTok"/>
+        </w:rPr>
+        <w:t xml:space="preserve"> service_times[i]</w:t>
+      </w:r>
+      <w:r>
+        <w:br/>
+      </w:r>
+      <w:r>
+        <w:rPr>
+          <w:rStyle w:val="NormalTok"/>
+        </w:rPr>
+        <w:t xml:space="preserve">    </w:t>
+      </w:r>
+      <w:r>
+        <w:br/>
+      </w:r>
+      <w:r>
+        <w:rPr>
+          <w:rStyle w:val="NormalTok"/>
+        </w:rPr>
+        <w:t xml:space="preserve">    </w:t>
+      </w:r>
+      <w:r>
+        <w:rPr>
+          <w:rStyle w:val="CommentTok"/>
+        </w:rPr>
+        <w:t xml:space="preserve"># Update server availability to the service and time</w:t>
+      </w:r>
+      <w:r>
+        <w:br/>
+      </w:r>
+      <w:r>
+        <w:rPr>
+          <w:rStyle w:val="NormalTok"/>
+        </w:rPr>
+        <w:t xml:space="preserve">    server_available_times[earliest_server] </w:t>
+      </w:r>
+      <w:r>
+        <w:rPr>
+          <w:rStyle w:val="OtherTok"/>
+        </w:rPr>
+        <w:t xml:space="preserve">&lt;-</w:t>
+      </w:r>
+      <w:r>
+        <w:rPr>
+          <w:rStyle w:val="NormalTok"/>
+        </w:rPr>
+        <w:t xml:space="preserve"> service_end_times[i]</w:t>
+      </w:r>
+      <w:r>
+        <w:br/>
+      </w:r>
+      <w:r>
+        <w:rPr>
+          <w:rStyle w:val="NormalTok"/>
+        </w:rPr>
+        <w:t xml:space="preserve">  }</w:t>
+      </w:r>
+      <w:r>
+        <w:br/>
+      </w:r>
+      <w:r>
+        <w:rPr>
+          <w:rStyle w:val="NormalTok"/>
+        </w:rPr>
+        <w:t xml:space="preserve">  </w:t>
+      </w:r>
+      <w:r>
+        <w:br/>
+      </w:r>
+      <w:r>
+        <w:rPr>
+          <w:rStyle w:val="NormalTok"/>
+        </w:rPr>
+        <w:t xml:space="preserve">  </w:t>
+      </w:r>
+      <w:r>
+        <w:rPr>
+          <w:rStyle w:val="CommentTok"/>
+        </w:rPr>
+        <w:t xml:space="preserve"># Calculate system exit times (same as service end times)</w:t>
+      </w:r>
+      <w:r>
+        <w:br/>
+      </w:r>
+      <w:r>
+        <w:rPr>
+          <w:rStyle w:val="NormalTok"/>
+        </w:rPr>
+        <w:t xml:space="preserve">  exit_times </w:t>
+      </w:r>
+      <w:r>
+        <w:rPr>
+          <w:rStyle w:val="OtherTok"/>
+        </w:rPr>
+        <w:t xml:space="preserve">&lt;-</w:t>
+      </w:r>
+      <w:r>
+        <w:rPr>
+          <w:rStyle w:val="NormalTok"/>
+        </w:rPr>
+        <w:t xml:space="preserve"> service_end_times</w:t>
+      </w:r>
+      <w:r>
+        <w:br/>
+      </w:r>
+      <w:r>
+        <w:rPr>
+          <w:rStyle w:val="NormalTok"/>
+        </w:rPr>
+        <w:t xml:space="preserve">  </w:t>
+      </w:r>
+      <w:r>
+        <w:br/>
+      </w:r>
+      <w:r>
+        <w:rPr>
+          <w:rStyle w:val="NormalTok"/>
+        </w:rPr>
+        <w:t xml:space="preserve">  </w:t>
+      </w:r>
+      <w:r>
+        <w:rPr>
+          <w:rStyle w:val="CommentTok"/>
+        </w:rPr>
+        <w:t xml:space="preserve"># Calculate queue length over time by checking arrivals vs. service starts</w:t>
+      </w:r>
+      <w:r>
+        <w:br/>
+      </w:r>
+      <w:r>
+        <w:rPr>
+          <w:rStyle w:val="NormalTok"/>
+        </w:rPr>
+        <w:t xml:space="preserve">  time_points </w:t>
+      </w:r>
+      <w:r>
+        <w:rPr>
+          <w:rStyle w:val="OtherTok"/>
+        </w:rPr>
+        <w:t xml:space="preserve">&lt;-</w:t>
+      </w:r>
+      <w:r>
+        <w:rPr>
+          <w:rStyle w:val="NormalTok"/>
+        </w:rPr>
+        <w:t xml:space="preserve"> </w:t>
+      </w:r>
+      <w:r>
+        <w:rPr>
+          <w:rStyle w:val="FunctionTok"/>
+        </w:rPr>
+        <w:t xml:space="preserve">sort</w:t>
+      </w:r>
+      <w:r>
+        <w:rPr>
+          <w:rStyle w:val="NormalTok"/>
+        </w:rPr>
+        <w:t xml:space="preserve">(</w:t>
+      </w:r>
+      <w:r>
+        <w:rPr>
+          <w:rStyle w:val="FunctionTok"/>
+        </w:rPr>
+        <w:t xml:space="preserve">unique</w:t>
+      </w:r>
+      <w:r>
+        <w:rPr>
+          <w:rStyle w:val="NormalTok"/>
+        </w:rPr>
+        <w:t xml:space="preserve">(</w:t>
+      </w:r>
+      <w:r>
+        <w:rPr>
+          <w:rStyle w:val="FunctionTok"/>
+        </w:rPr>
+        <w:t xml:space="preserve">c</w:t>
+      </w:r>
+      <w:r>
+        <w:rPr>
+          <w:rStyle w:val="NormalTok"/>
+        </w:rPr>
+        <w:t xml:space="preserve">(arrival_times, service_start_times)))</w:t>
+      </w:r>
+      <w:r>
+        <w:br/>
+      </w:r>
+      <w:r>
+        <w:rPr>
+          <w:rStyle w:val="NormalTok"/>
+        </w:rPr>
+        <w:t xml:space="preserve">  queue_lengths </w:t>
+      </w:r>
+      <w:r>
+        <w:rPr>
+          <w:rStyle w:val="OtherTok"/>
+        </w:rPr>
+        <w:t xml:space="preserve">&lt;-</w:t>
+      </w:r>
+      <w:r>
+        <w:rPr>
+          <w:rStyle w:val="NormalTok"/>
+        </w:rPr>
+        <w:t xml:space="preserve"> </w:t>
+      </w:r>
+      <w:r>
+        <w:rPr>
+          <w:rStyle w:val="FunctionTok"/>
+        </w:rPr>
         <w:t xml:space="preserve">numeric</w:t>
       </w:r>
       <w:r>
         <w:rPr>
           <w:rStyle w:val="NormalTok"/>
         </w:rPr>
-        <w:t xml:space="preserve">(customers)</w:t>
-      </w:r>
-      <w:r>
-        <w:br/>
-      </w:r>
-      <w:r>
-        <w:rPr>
-          <w:rStyle w:val="NormalTok"/>
-        </w:rPr>
-        <w:t xml:space="preserve">  service_end_times </w:t>
+        <w:t xml:space="preserve">(</w:t>
+      </w:r>
+      <w:r>
+        <w:rPr>
+          <w:rStyle w:val="FunctionTok"/>
+        </w:rPr>
+        <w:t xml:space="preserve">length</w:t>
+      </w:r>
+      <w:r>
+        <w:rPr>
+          <w:rStyle w:val="NormalTok"/>
+        </w:rPr>
+        <w:t xml:space="preserve">(time_points))</w:t>
+      </w:r>
+      <w:r>
+        <w:br/>
+      </w:r>
+      <w:r>
+        <w:rPr>
+          <w:rStyle w:val="NormalTok"/>
+        </w:rPr>
+        <w:t xml:space="preserve">  </w:t>
+      </w:r>
+      <w:r>
+        <w:br/>
+      </w:r>
+      <w:r>
+        <w:rPr>
+          <w:rStyle w:val="NormalTok"/>
+        </w:rPr>
+        <w:t xml:space="preserve">  </w:t>
+      </w:r>
+      <w:r>
+        <w:rPr>
+          <w:rStyle w:val="ControlFlowTok"/>
+        </w:rPr>
+        <w:t xml:space="preserve">for</w:t>
+      </w:r>
+      <w:r>
+        <w:rPr>
+          <w:rStyle w:val="NormalTok"/>
+        </w:rPr>
+        <w:t xml:space="preserve"> (t </w:t>
+      </w:r>
+      <w:r>
+        <w:rPr>
+          <w:rStyle w:val="ControlFlowTok"/>
+        </w:rPr>
+        <w:t xml:space="preserve">in</w:t>
+      </w:r>
+      <w:r>
+        <w:rPr>
+          <w:rStyle w:val="NormalTok"/>
+        </w:rPr>
+        <w:t xml:space="preserve"> </w:t>
+      </w:r>
+      <w:r>
+        <w:rPr>
+          <w:rStyle w:val="DecValTok"/>
+        </w:rPr>
+        <w:t xml:space="preserve">1</w:t>
+      </w:r>
+      <w:r>
+        <w:rPr>
+          <w:rStyle w:val="SpecialCharTok"/>
+        </w:rPr>
+        <w:t xml:space="preserve">:</w:t>
+      </w:r>
+      <w:r>
+        <w:rPr>
+          <w:rStyle w:val="FunctionTok"/>
+        </w:rPr>
+        <w:t xml:space="preserve">length</w:t>
+      </w:r>
+      <w:r>
+        <w:rPr>
+          <w:rStyle w:val="NormalTok"/>
+        </w:rPr>
+        <w:t xml:space="preserve">(time_points)) {</w:t>
+      </w:r>
+      <w:r>
+        <w:br/>
+      </w:r>
+      <w:r>
+        <w:rPr>
+          <w:rStyle w:val="NormalTok"/>
+        </w:rPr>
+        <w:t xml:space="preserve">    current_time </w:t>
       </w:r>
       <w:r>
         <w:rPr>
@@ -794,6 +1616,165 @@
         <w:rPr>
           <w:rStyle w:val="NormalTok"/>
         </w:rPr>
+        <w:t xml:space="preserve"> time_points[t]</w:t>
+      </w:r>
+      <w:r>
+        <w:br/>
+      </w:r>
+      <w:r>
+        <w:rPr>
+          <w:rStyle w:val="NormalTok"/>
+        </w:rPr>
+        <w:t xml:space="preserve">    </w:t>
+      </w:r>
+      <w:r>
+        <w:rPr>
+          <w:rStyle w:val="CommentTok"/>
+        </w:rPr>
+        <w:t xml:space="preserve"># Queue length = customers who arrived but haven’t started service yet</w:t>
+      </w:r>
+      <w:r>
+        <w:br/>
+      </w:r>
+      <w:r>
+        <w:rPr>
+          <w:rStyle w:val="NormalTok"/>
+        </w:rPr>
+        <w:t xml:space="preserve">    in_queue </w:t>
+      </w:r>
+      <w:r>
+        <w:rPr>
+          <w:rStyle w:val="OtherTok"/>
+        </w:rPr>
+        <w:t xml:space="preserve">&lt;-</w:t>
+      </w:r>
+      <w:r>
+        <w:rPr>
+          <w:rStyle w:val="NormalTok"/>
+        </w:rPr>
+        <w:t xml:space="preserve"> </w:t>
+      </w:r>
+      <w:r>
+        <w:rPr>
+          <w:rStyle w:val="FunctionTok"/>
+        </w:rPr>
+        <w:t xml:space="preserve">sum</w:t>
+      </w:r>
+      <w:r>
+        <w:rPr>
+          <w:rStyle w:val="NormalTok"/>
+        </w:rPr>
+        <w:t xml:space="preserve">(arrival_times </w:t>
+      </w:r>
+      <w:r>
+        <w:rPr>
+          <w:rStyle w:val="SpecialCharTok"/>
+        </w:rPr>
+        <w:t xml:space="preserve">&lt;=</w:t>
+      </w:r>
+      <w:r>
+        <w:rPr>
+          <w:rStyle w:val="NormalTok"/>
+        </w:rPr>
+        <w:t xml:space="preserve"> current_time </w:t>
+      </w:r>
+      <w:r>
+        <w:rPr>
+          <w:rStyle w:val="SpecialCharTok"/>
+        </w:rPr>
+        <w:t xml:space="preserve">&amp;</w:t>
+      </w:r>
+      <w:r>
+        <w:rPr>
+          <w:rStyle w:val="NormalTok"/>
+        </w:rPr>
+        <w:t xml:space="preserve"> service_start_times </w:t>
+      </w:r>
+      <w:r>
+        <w:rPr>
+          <w:rStyle w:val="SpecialCharTok"/>
+        </w:rPr>
+        <w:t xml:space="preserve">&gt;</w:t>
+      </w:r>
+      <w:r>
+        <w:rPr>
+          <w:rStyle w:val="NormalTok"/>
+        </w:rPr>
+        <w:t xml:space="preserve"> current_time)</w:t>
+      </w:r>
+      <w:r>
+        <w:br/>
+      </w:r>
+      <w:r>
+        <w:rPr>
+          <w:rStyle w:val="NormalTok"/>
+        </w:rPr>
+        <w:t xml:space="preserve">    queue_lengths[t] </w:t>
+      </w:r>
+      <w:r>
+        <w:rPr>
+          <w:rStyle w:val="OtherTok"/>
+        </w:rPr>
+        <w:t xml:space="preserve">&lt;-</w:t>
+      </w:r>
+      <w:r>
+        <w:rPr>
+          <w:rStyle w:val="NormalTok"/>
+        </w:rPr>
+        <w:t xml:space="preserve"> in_queue</w:t>
+      </w:r>
+      <w:r>
+        <w:br/>
+      </w:r>
+      <w:r>
+        <w:rPr>
+          <w:rStyle w:val="NormalTok"/>
+        </w:rPr>
+        <w:t xml:space="preserve">  }</w:t>
+      </w:r>
+      <w:r>
+        <w:br/>
+      </w:r>
+      <w:r>
+        <w:rPr>
+          <w:rStyle w:val="NormalTok"/>
+        </w:rPr>
+        <w:t xml:space="preserve">  </w:t>
+      </w:r>
+      <w:r>
+        <w:br/>
+      </w:r>
+      <w:r>
+        <w:rPr>
+          <w:rStyle w:val="NormalTok"/>
+        </w:rPr>
+        <w:t xml:space="preserve">  </w:t>
+      </w:r>
+      <w:r>
+        <w:rPr>
+          <w:rStyle w:val="CommentTok"/>
+        </w:rPr>
+        <w:t xml:space="preserve"># Calculate server utilization (proportion of time servers are busy)</w:t>
+      </w:r>
+      <w:r>
+        <w:br/>
+      </w:r>
+      <w:r>
+        <w:rPr>
+          <w:rStyle w:val="NormalTok"/>
+        </w:rPr>
+        <w:t xml:space="preserve">  total_busy_time </w:t>
+      </w:r>
+      <w:r>
+        <w:rPr>
+          <w:rStyle w:val="OtherTok"/>
+        </w:rPr>
+        <w:t xml:space="preserve">&lt;-</w:t>
+      </w:r>
+      <w:r>
+        <w:rPr>
+          <w:rStyle w:val="NormalTok"/>
+        </w:rPr>
         <w:t xml:space="preserve"> </w:t>
       </w:r>
       <w:r>
@@ -806,7 +1787,7 @@
         <w:rPr>
           <w:rStyle w:val="NormalTok"/>
         </w:rPr>
-        <w:t xml:space="preserve">(customers)</w:t>
+        <w:t xml:space="preserve">(servers)</w:t>
       </w:r>
       <w:r>
         <w:br/>
@@ -818,6 +1799,303 @@
         <w:t xml:space="preserve">  </w:t>
       </w:r>
       <w:r>
+        <w:rPr>
+          <w:rStyle w:val="ControlFlowTok"/>
+        </w:rPr>
+        <w:t xml:space="preserve">for</w:t>
+      </w:r>
+      <w:r>
+        <w:rPr>
+          <w:rStyle w:val="NormalTok"/>
+        </w:rPr>
+        <w:t xml:space="preserve"> (s </w:t>
+      </w:r>
+      <w:r>
+        <w:rPr>
+          <w:rStyle w:val="ControlFlowTok"/>
+        </w:rPr>
+        <w:t xml:space="preserve">in</w:t>
+      </w:r>
+      <w:r>
+        <w:rPr>
+          <w:rStyle w:val="NormalTok"/>
+        </w:rPr>
+        <w:t xml:space="preserve"> </w:t>
+      </w:r>
+      <w:r>
+        <w:rPr>
+          <w:rStyle w:val="DecValTok"/>
+        </w:rPr>
+        <w:t xml:space="preserve">1</w:t>
+      </w:r>
+      <w:r>
+        <w:rPr>
+          <w:rStyle w:val="SpecialCharTok"/>
+        </w:rPr>
+        <w:t xml:space="preserve">:</w:t>
+      </w:r>
+      <w:r>
+        <w:rPr>
+          <w:rStyle w:val="NormalTok"/>
+        </w:rPr>
+        <w:t xml:space="preserve">servers) {</w:t>
+      </w:r>
+      <w:r>
+        <w:br/>
+      </w:r>
+      <w:r>
+        <w:rPr>
+          <w:rStyle w:val="NormalTok"/>
+        </w:rPr>
+        <w:t xml:space="preserve">    </w:t>
+      </w:r>
+      <w:r>
+        <w:rPr>
+          <w:rStyle w:val="CommentTok"/>
+        </w:rPr>
+        <w:t xml:space="preserve"># Identify all customers served by server (s)</w:t>
+      </w:r>
+      <w:r>
+        <w:br/>
+      </w:r>
+      <w:r>
+        <w:rPr>
+          <w:rStyle w:val="NormalTok"/>
+        </w:rPr>
+        <w:t xml:space="preserve">    server_indices </w:t>
+      </w:r>
+      <w:r>
+        <w:rPr>
+          <w:rStyle w:val="OtherTok"/>
+        </w:rPr>
+        <w:t xml:space="preserve">&lt;-</w:t>
+      </w:r>
+      <w:r>
+        <w:rPr>
+          <w:rStyle w:val="NormalTok"/>
+        </w:rPr>
+        <w:t xml:space="preserve"> </w:t>
+      </w:r>
+      <w:r>
+        <w:rPr>
+          <w:rStyle w:val="FunctionTok"/>
+        </w:rPr>
+        <w:t xml:space="preserve">which</w:t>
+      </w:r>
+      <w:r>
+        <w:rPr>
+          <w:rStyle w:val="NormalTok"/>
+        </w:rPr>
+        <w:t xml:space="preserve">(server_assignment </w:t>
+      </w:r>
+      <w:r>
+        <w:rPr>
+          <w:rStyle w:val="SpecialCharTok"/>
+        </w:rPr>
+        <w:t xml:space="preserve">==</w:t>
+      </w:r>
+      <w:r>
+        <w:rPr>
+          <w:rStyle w:val="NormalTok"/>
+        </w:rPr>
+        <w:t xml:space="preserve"> s)</w:t>
+      </w:r>
+      <w:r>
+        <w:br/>
+      </w:r>
+      <w:r>
+        <w:rPr>
+          <w:rStyle w:val="NormalTok"/>
+        </w:rPr>
+        <w:t xml:space="preserve">    </w:t>
+      </w:r>
+      <w:r>
+        <w:rPr>
+          <w:rStyle w:val="ControlFlowTok"/>
+        </w:rPr>
+        <w:t xml:space="preserve">if</w:t>
+      </w:r>
+      <w:r>
+        <w:rPr>
+          <w:rStyle w:val="NormalTok"/>
+        </w:rPr>
+        <w:t xml:space="preserve"> (</w:t>
+      </w:r>
+      <w:r>
+        <w:rPr>
+          <w:rStyle w:val="FunctionTok"/>
+        </w:rPr>
+        <w:t xml:space="preserve">length</w:t>
+      </w:r>
+      <w:r>
+        <w:rPr>
+          <w:rStyle w:val="NormalTok"/>
+        </w:rPr>
+        <w:t xml:space="preserve">(server_indices) </w:t>
+      </w:r>
+      <w:r>
+        <w:rPr>
+          <w:rStyle w:val="SpecialCharTok"/>
+        </w:rPr>
+        <w:t xml:space="preserve">&gt;</w:t>
+      </w:r>
+      <w:r>
+        <w:rPr>
+          <w:rStyle w:val="NormalTok"/>
+        </w:rPr>
+        <w:t xml:space="preserve"> </w:t>
+      </w:r>
+      <w:r>
+        <w:rPr>
+          <w:rStyle w:val="DecValTok"/>
+        </w:rPr>
+        <w:t xml:space="preserve">0</w:t>
+      </w:r>
+      <w:r>
+        <w:rPr>
+          <w:rStyle w:val="NormalTok"/>
+        </w:rPr>
+        <w:t xml:space="preserve">) {</w:t>
+      </w:r>
+      <w:r>
+        <w:br/>
+      </w:r>
+      <w:r>
+        <w:rPr>
+          <w:rStyle w:val="NormalTok"/>
+        </w:rPr>
+        <w:t xml:space="preserve">      </w:t>
+      </w:r>
+      <w:r>
+        <w:rPr>
+          <w:rStyle w:val="CommentTok"/>
+        </w:rPr>
+        <w:t xml:space="preserve"># Total busy time = sum of service durations for this server</w:t>
+      </w:r>
+      <w:r>
+        <w:br/>
+      </w:r>
+      <w:r>
+        <w:rPr>
+          <w:rStyle w:val="NormalTok"/>
+        </w:rPr>
+        <w:t xml:space="preserve">      total_busy_time[s] </w:t>
+      </w:r>
+      <w:r>
+        <w:rPr>
+          <w:rStyle w:val="OtherTok"/>
+        </w:rPr>
+        <w:t xml:space="preserve">&lt;-</w:t>
+      </w:r>
+      <w:r>
+        <w:rPr>
+          <w:rStyle w:val="NormalTok"/>
+        </w:rPr>
+        <w:t xml:space="preserve"> </w:t>
+      </w:r>
+      <w:r>
+        <w:rPr>
+          <w:rStyle w:val="FunctionTok"/>
+        </w:rPr>
+        <w:t xml:space="preserve">sum</w:t>
+      </w:r>
+      <w:r>
+        <w:rPr>
+          <w:rStyle w:val="NormalTok"/>
+        </w:rPr>
+        <w:t xml:space="preserve">(service_end_times[server_indices] </w:t>
+      </w:r>
+      <w:r>
+        <w:rPr>
+          <w:rStyle w:val="SpecialCharTok"/>
+        </w:rPr>
+        <w:t xml:space="preserve">-</w:t>
+      </w:r>
+      <w:r>
+        <w:rPr>
+          <w:rStyle w:val="NormalTok"/>
+        </w:rPr>
+        <w:t xml:space="preserve"> service_start_times[server_indices])</w:t>
+      </w:r>
+      <w:r>
+        <w:br/>
+      </w:r>
+      <w:r>
+        <w:rPr>
+          <w:rStyle w:val="NormalTok"/>
+        </w:rPr>
+        <w:t xml:space="preserve">    } </w:t>
+      </w:r>
+      <w:r>
+        <w:rPr>
+          <w:rStyle w:val="ControlFlowTok"/>
+        </w:rPr>
+        <w:t xml:space="preserve">else</w:t>
+      </w:r>
+      <w:r>
+        <w:rPr>
+          <w:rStyle w:val="NormalTok"/>
+        </w:rPr>
+        <w:t xml:space="preserve"> {</w:t>
+      </w:r>
+      <w:r>
+        <w:br/>
+      </w:r>
+      <w:r>
+        <w:rPr>
+          <w:rStyle w:val="NormalTok"/>
+        </w:rPr>
+        <w:t xml:space="preserve">      total_busy_time[s] </w:t>
+      </w:r>
+      <w:r>
+        <w:rPr>
+          <w:rStyle w:val="OtherTok"/>
+        </w:rPr>
+        <w:t xml:space="preserve">&lt;-</w:t>
+      </w:r>
+      <w:r>
+        <w:rPr>
+          <w:rStyle w:val="NormalTok"/>
+        </w:rPr>
+        <w:t xml:space="preserve"> </w:t>
+      </w:r>
+      <w:r>
+        <w:rPr>
+          <w:rStyle w:val="DecValTok"/>
+        </w:rPr>
+        <w:t xml:space="preserve">0</w:t>
+      </w:r>
+      <w:r>
+        <w:rPr>
+          <w:rStyle w:val="NormalTok"/>
+        </w:rPr>
+        <w:t xml:space="preserve"> </w:t>
+      </w:r>
+      <w:r>
+        <w:rPr>
+          <w:rStyle w:val="CommentTok"/>
+        </w:rPr>
+        <w:t xml:space="preserve"># Server unused if no customers is available</w:t>
+      </w:r>
+      <w:r>
+        <w:br/>
+      </w:r>
+      <w:r>
+        <w:rPr>
+          <w:rStyle w:val="NormalTok"/>
+        </w:rPr>
+        <w:t xml:space="preserve">    }</w:t>
+      </w:r>
+      <w:r>
+        <w:br/>
+      </w:r>
+      <w:r>
+        <w:rPr>
+          <w:rStyle w:val="NormalTok"/>
+        </w:rPr>
+        <w:t xml:space="preserve">  }</w:t>
+      </w:r>
+      <w:r>
         <w:br/>
       </w:r>
       <w:r>
@@ -827,19 +2105,28 @@
         <w:t xml:space="preserve">  </w:t>
       </w:r>
       <w:r>
+        <w:br/>
+      </w:r>
+      <w:r>
+        <w:rPr>
+          <w:rStyle w:val="NormalTok"/>
+        </w:rPr>
+        <w:t xml:space="preserve">  </w:t>
+      </w:r>
+      <w:r>
         <w:rPr>
           <w:rStyle w:val="CommentTok"/>
         </w:rPr>
-        <w:t xml:space="preserve"># Track availability time of each server</w:t>
-      </w:r>
-      <w:r>
-        <w:br/>
-      </w:r>
-      <w:r>
-        <w:rPr>
-          <w:rStyle w:val="NormalTok"/>
-        </w:rPr>
-        <w:t xml:space="preserve">  server_available_times </w:t>
+        <w:t xml:space="preserve"># Calculate total simulation time (is the last customer’s exit time)</w:t>
+      </w:r>
+      <w:r>
+        <w:br/>
+      </w:r>
+      <w:r>
+        <w:rPr>
+          <w:rStyle w:val="NormalTok"/>
+        </w:rPr>
+        <w:t xml:space="preserve">  total_simulation_time </w:t>
       </w:r>
       <w:r>
         <w:rPr>
@@ -857,7 +2144,136 @@
         <w:rPr>
           <w:rStyle w:val="FunctionTok"/>
         </w:rPr>
-        <w:t xml:space="preserve">rep</w:t>
+        <w:t xml:space="preserve">max</w:t>
+      </w:r>
+      <w:r>
+        <w:rPr>
+          <w:rStyle w:val="NormalTok"/>
+        </w:rPr>
+        <w:t xml:space="preserve">(exit_times)</w:t>
+      </w:r>
+      <w:r>
+        <w:br/>
+      </w:r>
+      <w:r>
+        <w:rPr>
+          <w:rStyle w:val="NormalTok"/>
+        </w:rPr>
+        <w:t xml:space="preserve">  </w:t>
+      </w:r>
+      <w:r>
+        <w:rPr>
+          <w:rStyle w:val="CommentTok"/>
+        </w:rPr>
+        <w:t xml:space="preserve"># Calculate utilization (total busy time across all servers divided by total available time)</w:t>
+      </w:r>
+      <w:r>
+        <w:br/>
+      </w:r>
+      <w:r>
+        <w:rPr>
+          <w:rStyle w:val="NormalTok"/>
+        </w:rPr>
+        <w:t xml:space="preserve">  server_utilization </w:t>
+      </w:r>
+      <w:r>
+        <w:rPr>
+          <w:rStyle w:val="OtherTok"/>
+        </w:rPr>
+        <w:t xml:space="preserve">&lt;-</w:t>
+      </w:r>
+      <w:r>
+        <w:rPr>
+          <w:rStyle w:val="NormalTok"/>
+        </w:rPr>
+        <w:t xml:space="preserve"> </w:t>
+      </w:r>
+      <w:r>
+        <w:rPr>
+          <w:rStyle w:val="FunctionTok"/>
+        </w:rPr>
+        <w:t xml:space="preserve">sum</w:t>
+      </w:r>
+      <w:r>
+        <w:rPr>
+          <w:rStyle w:val="NormalTok"/>
+        </w:rPr>
+        <w:t xml:space="preserve">(total_busy_time) </w:t>
+      </w:r>
+      <w:r>
+        <w:rPr>
+          <w:rStyle w:val="SpecialCharTok"/>
+        </w:rPr>
+        <w:t xml:space="preserve">/</w:t>
+      </w:r>
+      <w:r>
+        <w:rPr>
+          <w:rStyle w:val="NormalTok"/>
+        </w:rPr>
+        <w:t xml:space="preserve"> (servers </w:t>
+      </w:r>
+      <w:r>
+        <w:rPr>
+          <w:rStyle w:val="SpecialCharTok"/>
+        </w:rPr>
+        <w:t xml:space="preserve">*</w:t>
+      </w:r>
+      <w:r>
+        <w:rPr>
+          <w:rStyle w:val="NormalTok"/>
+        </w:rPr>
+        <w:t xml:space="preserve"> total_simulation_time)</w:t>
+      </w:r>
+      <w:r>
+        <w:br/>
+      </w:r>
+      <w:r>
+        <w:rPr>
+          <w:rStyle w:val="NormalTok"/>
+        </w:rPr>
+        <w:t xml:space="preserve">  </w:t>
+      </w:r>
+      <w:r>
+        <w:br/>
+      </w:r>
+      <w:r>
+        <w:rPr>
+          <w:rStyle w:val="NormalTok"/>
+        </w:rPr>
+        <w:t xml:space="preserve">  </w:t>
+      </w:r>
+      <w:r>
+        <w:rPr>
+          <w:rStyle w:val="CommentTok"/>
+        </w:rPr>
+        <w:t xml:space="preserve"># Results</w:t>
+      </w:r>
+      <w:r>
+        <w:br/>
+      </w:r>
+      <w:r>
+        <w:rPr>
+          <w:rStyle w:val="NormalTok"/>
+        </w:rPr>
+        <w:t xml:space="preserve">  results </w:t>
+      </w:r>
+      <w:r>
+        <w:rPr>
+          <w:rStyle w:val="OtherTok"/>
+        </w:rPr>
+        <w:t xml:space="preserve">&lt;-</w:t>
+      </w:r>
+      <w:r>
+        <w:rPr>
+          <w:rStyle w:val="NormalTok"/>
+        </w:rPr>
+        <w:t xml:space="preserve"> </w:t>
+      </w:r>
+      <w:r>
+        <w:rPr>
+          <w:rStyle w:val="FunctionTok"/>
+        </w:rPr>
+        <w:t xml:space="preserve">list</w:t>
       </w:r>
       <w:r>
         <w:rPr>
@@ -866,16 +2282,217 @@
         <w:t xml:space="preserve">(</w:t>
       </w:r>
       <w:r>
-        <w:rPr>
-          <w:rStyle w:val="DecValTok"/>
-        </w:rPr>
-        <w:t xml:space="preserve">0</w:t>
-      </w:r>
-      <w:r>
-        <w:rPr>
-          <w:rStyle w:val="NormalTok"/>
-        </w:rPr>
-        <w:t xml:space="preserve">, servers)</w:t>
+        <w:br/>
+      </w:r>
+      <w:r>
+        <w:rPr>
+          <w:rStyle w:val="NormalTok"/>
+        </w:rPr>
+        <w:t xml:space="preserve">    </w:t>
+      </w:r>
+      <w:r>
+        <w:rPr>
+          <w:rStyle w:val="AttributeTok"/>
+        </w:rPr>
+        <w:t xml:space="preserve">waiting_times =</w:t>
+      </w:r>
+      <w:r>
+        <w:rPr>
+          <w:rStyle w:val="NormalTok"/>
+        </w:rPr>
+        <w:t xml:space="preserve"> waiting_times,</w:t>
+      </w:r>
+      <w:r>
+        <w:br/>
+      </w:r>
+      <w:r>
+        <w:rPr>
+          <w:rStyle w:val="NormalTok"/>
+        </w:rPr>
+        <w:t xml:space="preserve">    </w:t>
+      </w:r>
+      <w:r>
+        <w:rPr>
+          <w:rStyle w:val="AttributeTok"/>
+        </w:rPr>
+        <w:t xml:space="preserve">queue_lengths =</w:t>
+      </w:r>
+      <w:r>
+        <w:rPr>
+          <w:rStyle w:val="NormalTok"/>
+        </w:rPr>
+        <w:t xml:space="preserve"> queue_lengths,</w:t>
+      </w:r>
+      <w:r>
+        <w:br/>
+      </w:r>
+      <w:r>
+        <w:rPr>
+          <w:rStyle w:val="NormalTok"/>
+        </w:rPr>
+        <w:t xml:space="preserve">    </w:t>
+      </w:r>
+      <w:r>
+        <w:rPr>
+          <w:rStyle w:val="AttributeTok"/>
+        </w:rPr>
+        <w:t xml:space="preserve">time_points =</w:t>
+      </w:r>
+      <w:r>
+        <w:rPr>
+          <w:rStyle w:val="NormalTok"/>
+        </w:rPr>
+        <w:t xml:space="preserve"> time_points,</w:t>
+      </w:r>
+      <w:r>
+        <w:br/>
+      </w:r>
+      <w:r>
+        <w:rPr>
+          <w:rStyle w:val="NormalTok"/>
+        </w:rPr>
+        <w:t xml:space="preserve">    </w:t>
+      </w:r>
+      <w:r>
+        <w:rPr>
+          <w:rStyle w:val="AttributeTok"/>
+        </w:rPr>
+        <w:t xml:space="preserve">server_utilization =</w:t>
+      </w:r>
+      <w:r>
+        <w:rPr>
+          <w:rStyle w:val="NormalTok"/>
+        </w:rPr>
+        <w:t xml:space="preserve"> server_utilization,</w:t>
+      </w:r>
+      <w:r>
+        <w:br/>
+      </w:r>
+      <w:r>
+        <w:rPr>
+          <w:rStyle w:val="NormalTok"/>
+        </w:rPr>
+        <w:t xml:space="preserve">    </w:t>
+      </w:r>
+      <w:r>
+        <w:rPr>
+          <w:rStyle w:val="AttributeTok"/>
+        </w:rPr>
+        <w:t xml:space="preserve">average_waiting_time =</w:t>
+      </w:r>
+      <w:r>
+        <w:rPr>
+          <w:rStyle w:val="NormalTok"/>
+        </w:rPr>
+        <w:t xml:space="preserve"> </w:t>
+      </w:r>
+      <w:r>
+        <w:rPr>
+          <w:rStyle w:val="FunctionTok"/>
+        </w:rPr>
+        <w:t xml:space="preserve">mean</w:t>
+      </w:r>
+      <w:r>
+        <w:rPr>
+          <w:rStyle w:val="NormalTok"/>
+        </w:rPr>
+        <w:t xml:space="preserve">(waiting_times),</w:t>
+      </w:r>
+      <w:r>
+        <w:br/>
+      </w:r>
+      <w:r>
+        <w:rPr>
+          <w:rStyle w:val="NormalTok"/>
+        </w:rPr>
+        <w:t xml:space="preserve">    </w:t>
+      </w:r>
+      <w:r>
+        <w:rPr>
+          <w:rStyle w:val="AttributeTok"/>
+        </w:rPr>
+        <w:t xml:space="preserve">average_queue_length =</w:t>
+      </w:r>
+      <w:r>
+        <w:rPr>
+          <w:rStyle w:val="NormalTok"/>
+        </w:rPr>
+        <w:t xml:space="preserve"> </w:t>
+      </w:r>
+      <w:r>
+        <w:rPr>
+          <w:rStyle w:val="FunctionTok"/>
+        </w:rPr>
+        <w:t xml:space="preserve">mean</w:t>
+      </w:r>
+      <w:r>
+        <w:rPr>
+          <w:rStyle w:val="NormalTok"/>
+        </w:rPr>
+        <w:t xml:space="preserve">(queue_lengths),</w:t>
+      </w:r>
+      <w:r>
+        <w:br/>
+      </w:r>
+      <w:r>
+        <w:rPr>
+          <w:rStyle w:val="NormalTok"/>
+        </w:rPr>
+        <w:t xml:space="preserve">    </w:t>
+      </w:r>
+      <w:r>
+        <w:rPr>
+          <w:rStyle w:val="AttributeTok"/>
+        </w:rPr>
+        <w:t xml:space="preserve">max_queue_length =</w:t>
+      </w:r>
+      <w:r>
+        <w:rPr>
+          <w:rStyle w:val="NormalTok"/>
+        </w:rPr>
+        <w:t xml:space="preserve"> </w:t>
+      </w:r>
+      <w:r>
+        <w:rPr>
+          <w:rStyle w:val="FunctionTok"/>
+        </w:rPr>
+        <w:t xml:space="preserve">max</w:t>
+      </w:r>
+      <w:r>
+        <w:rPr>
+          <w:rStyle w:val="NormalTok"/>
+        </w:rPr>
+        <w:t xml:space="preserve">(queue_lengths),</w:t>
+      </w:r>
+      <w:r>
+        <w:br/>
+      </w:r>
+      <w:r>
+        <w:rPr>
+          <w:rStyle w:val="NormalTok"/>
+        </w:rPr>
+        <w:t xml:space="preserve">    </w:t>
+      </w:r>
+      <w:r>
+        <w:rPr>
+          <w:rStyle w:val="AttributeTok"/>
+        </w:rPr>
+        <w:t xml:space="preserve">total_customers =</w:t>
+      </w:r>
+      <w:r>
+        <w:rPr>
+          <w:rStyle w:val="NormalTok"/>
+        </w:rPr>
+        <w:t xml:space="preserve"> customers</w:t>
+      </w:r>
+      <w:r>
+        <w:br/>
+      </w:r>
+      <w:r>
+        <w:rPr>
+          <w:rStyle w:val="NormalTok"/>
+        </w:rPr>
+        <w:t xml:space="preserve">  )</w:t>
       </w:r>
       <w:r>
         <w:br/>
@@ -897,18 +2514,45 @@
       </w:r>
       <w:r>
         <w:rPr>
+          <w:rStyle w:val="FunctionTok"/>
+        </w:rPr>
+        <w:t xml:space="preserve">return</w:t>
+      </w:r>
+      <w:r>
+        <w:rPr>
+          <w:rStyle w:val="NormalTok"/>
+        </w:rPr>
+        <w:t xml:space="preserve">(results)</w:t>
+      </w:r>
+      <w:r>
+        <w:br/>
+      </w:r>
+      <w:r>
+        <w:rPr>
+          <w:rStyle w:val="NormalTok"/>
+        </w:rPr>
+        <w:t xml:space="preserve">}</w:t>
+      </w:r>
+      <w:r>
+        <w:br/>
+      </w:r>
+      <w:r>
+        <w:br/>
+      </w:r>
+      <w:r>
+        <w:rPr>
           <w:rStyle w:val="CommentTok"/>
         </w:rPr>
-        <w:t xml:space="preserve"># Track which server serves which customer</w:t>
-      </w:r>
-      <w:r>
-        <w:br/>
-      </w:r>
-      <w:r>
-        <w:rPr>
-          <w:rStyle w:val="NormalTok"/>
-        </w:rPr>
-        <w:t xml:space="preserve">  server_assignment </w:t>
+        <w:t xml:space="preserve"># Run the simulation</w:t>
+      </w:r>
+      <w:r>
+        <w:br/>
+      </w:r>
+      <w:r>
+        <w:rPr>
+          <w:rStyle w:val="NormalTok"/>
+        </w:rPr>
+        <w:t xml:space="preserve">run_simulation </w:t>
       </w:r>
       <w:r>
         <w:rPr>
@@ -924,15 +2568,15 @@
       </w:r>
       <w:r>
         <w:rPr>
-          <w:rStyle w:val="FunctionTok"/>
-        </w:rPr>
-        <w:t xml:space="preserve">numeric</w:t>
-      </w:r>
-      <w:r>
-        <w:rPr>
-          <w:rStyle w:val="NormalTok"/>
-        </w:rPr>
-        <w:t xml:space="preserve">(customers)</w:t>
+          <w:rStyle w:val="ControlFlowTok"/>
+        </w:rPr>
+        <w:t xml:space="preserve">function</w:t>
+      </w:r>
+      <w:r>
+        <w:rPr>
+          <w:rStyle w:val="NormalTok"/>
+        </w:rPr>
+        <w:t xml:space="preserve">(arrival_rate, service_time, simulation_time, servers) {</w:t>
       </w:r>
       <w:r>
         <w:br/>
@@ -944,6 +2588,45 @@
         <w:t xml:space="preserve">  </w:t>
       </w:r>
       <w:r>
+        <w:rPr>
+          <w:rStyle w:val="CommentTok"/>
+        </w:rPr>
+        <w:t xml:space="preserve"># Calculate arrivals</w:t>
+      </w:r>
+      <w:r>
+        <w:br/>
+      </w:r>
+      <w:r>
+        <w:rPr>
+          <w:rStyle w:val="NormalTok"/>
+        </w:rPr>
+        <w:t xml:space="preserve">  arrival_times </w:t>
+      </w:r>
+      <w:r>
+        <w:rPr>
+          <w:rStyle w:val="OtherTok"/>
+        </w:rPr>
+        <w:t xml:space="preserve">&lt;-</w:t>
+      </w:r>
+      <w:r>
+        <w:rPr>
+          <w:rStyle w:val="NormalTok"/>
+        </w:rPr>
+        <w:t xml:space="preserve"> </w:t>
+      </w:r>
+      <w:r>
+        <w:rPr>
+          <w:rStyle w:val="FunctionTok"/>
+        </w:rPr>
+        <w:t xml:space="preserve">calculate_arrivals</w:t>
+      </w:r>
+      <w:r>
+        <w:rPr>
+          <w:rStyle w:val="NormalTok"/>
+        </w:rPr>
+        <w:t xml:space="preserve">(arrival_rate, simulation_time)</w:t>
+      </w:r>
+      <w:r>
         <w:br/>
       </w:r>
       <w:r>
@@ -953,10 +2636,64 @@
         <w:t xml:space="preserve">  </w:t>
       </w:r>
       <w:r>
+        <w:br/>
+      </w:r>
+      <w:r>
+        <w:rPr>
+          <w:rStyle w:val="NormalTok"/>
+        </w:rPr>
+        <w:t xml:space="preserve">  </w:t>
+      </w:r>
+      <w:r>
         <w:rPr>
           <w:rStyle w:val="CommentTok"/>
         </w:rPr>
-        <w:t xml:space="preserve"># For each customer</w:t>
+        <w:t xml:space="preserve"># Calculate service times</w:t>
+      </w:r>
+      <w:r>
+        <w:br/>
+      </w:r>
+      <w:r>
+        <w:rPr>
+          <w:rStyle w:val="NormalTok"/>
+        </w:rPr>
+        <w:t xml:space="preserve">  service_times </w:t>
+      </w:r>
+      <w:r>
+        <w:rPr>
+          <w:rStyle w:val="OtherTok"/>
+        </w:rPr>
+        <w:t xml:space="preserve">&lt;-</w:t>
+      </w:r>
+      <w:r>
+        <w:rPr>
+          <w:rStyle w:val="NormalTok"/>
+        </w:rPr>
+        <w:t xml:space="preserve"> </w:t>
+      </w:r>
+      <w:r>
+        <w:rPr>
+          <w:rStyle w:val="FunctionTok"/>
+        </w:rPr>
+        <w:t xml:space="preserve">calculate_service_times</w:t>
+      </w:r>
+      <w:r>
+        <w:rPr>
+          <w:rStyle w:val="NormalTok"/>
+        </w:rPr>
+        <w:t xml:space="preserve">(service_time, </w:t>
+      </w:r>
+      <w:r>
+        <w:rPr>
+          <w:rStyle w:val="FunctionTok"/>
+        </w:rPr>
+        <w:t xml:space="preserve">length</w:t>
+      </w:r>
+      <w:r>
+        <w:rPr>
+          <w:rStyle w:val="NormalTok"/>
+        </w:rPr>
+        <w:t xml:space="preserve">(arrival_times))</w:t>
       </w:r>
       <w:r>
         <w:br/>
@@ -968,1666 +2705,19 @@
         <w:t xml:space="preserve">  </w:t>
       </w:r>
       <w:r>
-        <w:rPr>
-          <w:rStyle w:val="ControlFlowTok"/>
-        </w:rPr>
-        <w:t xml:space="preserve">for</w:t>
-      </w:r>
-      <w:r>
-        <w:rPr>
-          <w:rStyle w:val="NormalTok"/>
-        </w:rPr>
-        <w:t xml:space="preserve"> (i </w:t>
-      </w:r>
-      <w:r>
-        <w:rPr>
-          <w:rStyle w:val="ControlFlowTok"/>
-        </w:rPr>
-        <w:t xml:space="preserve">in</w:t>
-      </w:r>
-      <w:r>
-        <w:rPr>
-          <w:rStyle w:val="NormalTok"/>
-        </w:rPr>
-        <w:t xml:space="preserve"> </w:t>
-      </w:r>
-      <w:r>
-        <w:rPr>
-          <w:rStyle w:val="DecValTok"/>
-        </w:rPr>
-        <w:t xml:space="preserve">1</w:t>
-      </w:r>
-      <w:r>
-        <w:rPr>
-          <w:rStyle w:val="SpecialCharTok"/>
-        </w:rPr>
-        <w:t xml:space="preserve">:</w:t>
-      </w:r>
-      <w:r>
-        <w:rPr>
-          <w:rStyle w:val="NormalTok"/>
-        </w:rPr>
-        <w:t xml:space="preserve">customers) {</w:t>
-      </w:r>
-      <w:r>
-        <w:br/>
-      </w:r>
-      <w:r>
-        <w:rPr>
-          <w:rStyle w:val="NormalTok"/>
-        </w:rPr>
-        <w:t xml:space="preserve">    </w:t>
+        <w:br/>
+      </w:r>
+      <w:r>
+        <w:rPr>
+          <w:rStyle w:val="NormalTok"/>
+        </w:rPr>
+        <w:t xml:space="preserve">  </w:t>
       </w:r>
       <w:r>
         <w:rPr>
           <w:rStyle w:val="CommentTok"/>
         </w:rPr>
-        <w:t xml:space="preserve"># Earliest available server</w:t>
-      </w:r>
-      <w:r>
-        <w:br/>
-      </w:r>
-      <w:r>
-        <w:rPr>
-          <w:rStyle w:val="NormalTok"/>
-        </w:rPr>
-        <w:t xml:space="preserve">    earliest_server </w:t>
-      </w:r>
-      <w:r>
-        <w:rPr>
-          <w:rStyle w:val="OtherTok"/>
-        </w:rPr>
-        <w:t xml:space="preserve">&lt;-</w:t>
-      </w:r>
-      <w:r>
-        <w:rPr>
-          <w:rStyle w:val="NormalTok"/>
-        </w:rPr>
-        <w:t xml:space="preserve"> </w:t>
-      </w:r>
-      <w:r>
-        <w:rPr>
-          <w:rStyle w:val="FunctionTok"/>
-        </w:rPr>
-        <w:t xml:space="preserve">which.min</w:t>
-      </w:r>
-      <w:r>
-        <w:rPr>
-          <w:rStyle w:val="NormalTok"/>
-        </w:rPr>
-        <w:t xml:space="preserve">(server_available_times)</w:t>
-      </w:r>
-      <w:r>
-        <w:br/>
-      </w:r>
-      <w:r>
-        <w:rPr>
-          <w:rStyle w:val="NormalTok"/>
-        </w:rPr>
-        <w:t xml:space="preserve">    </w:t>
-      </w:r>
-      <w:r>
-        <w:br/>
-      </w:r>
-      <w:r>
-        <w:rPr>
-          <w:rStyle w:val="NormalTok"/>
-        </w:rPr>
-        <w:t xml:space="preserve">    </w:t>
-      </w:r>
-      <w:r>
-        <w:rPr>
-          <w:rStyle w:val="CommentTok"/>
-        </w:rPr>
-        <w:t xml:space="preserve"># Record which server is serving this customer</w:t>
-      </w:r>
-      <w:r>
-        <w:br/>
-      </w:r>
-      <w:r>
-        <w:rPr>
-          <w:rStyle w:val="NormalTok"/>
-        </w:rPr>
-        <w:t xml:space="preserve">    server_assignment[i] </w:t>
-      </w:r>
-      <w:r>
-        <w:rPr>
-          <w:rStyle w:val="OtherTok"/>
-        </w:rPr>
-        <w:t xml:space="preserve">&lt;-</w:t>
-      </w:r>
-      <w:r>
-        <w:rPr>
-          <w:rStyle w:val="NormalTok"/>
-        </w:rPr>
-        <w:t xml:space="preserve"> earliest_server</w:t>
-      </w:r>
-      <w:r>
-        <w:br/>
-      </w:r>
-      <w:r>
-        <w:rPr>
-          <w:rStyle w:val="NormalTok"/>
-        </w:rPr>
-        <w:t xml:space="preserve">    </w:t>
-      </w:r>
-      <w:r>
-        <w:br/>
-      </w:r>
-      <w:r>
-        <w:rPr>
-          <w:rStyle w:val="NormalTok"/>
-        </w:rPr>
-        <w:t xml:space="preserve">    </w:t>
-      </w:r>
-      <w:r>
-        <w:rPr>
-          <w:rStyle w:val="CommentTok"/>
-        </w:rPr>
-        <w:t xml:space="preserve"># Calculate when service can start</w:t>
-      </w:r>
-      <w:r>
-        <w:br/>
-      </w:r>
-      <w:r>
-        <w:rPr>
-          <w:rStyle w:val="NormalTok"/>
-        </w:rPr>
-        <w:t xml:space="preserve">    service_start_times[i] </w:t>
-      </w:r>
-      <w:r>
-        <w:rPr>
-          <w:rStyle w:val="OtherTok"/>
-        </w:rPr>
-        <w:t xml:space="preserve">&lt;-</w:t>
-      </w:r>
-      <w:r>
-        <w:rPr>
-          <w:rStyle w:val="NormalTok"/>
-        </w:rPr>
-        <w:t xml:space="preserve"> </w:t>
-      </w:r>
-      <w:r>
-        <w:rPr>
-          <w:rStyle w:val="FunctionTok"/>
-        </w:rPr>
-        <w:t xml:space="preserve">max</w:t>
-      </w:r>
-      <w:r>
-        <w:rPr>
-          <w:rStyle w:val="NormalTok"/>
-        </w:rPr>
-        <w:t xml:space="preserve">(arrival_times[i], server_available_times[earliest_server])</w:t>
-      </w:r>
-      <w:r>
-        <w:br/>
-      </w:r>
-      <w:r>
-        <w:rPr>
-          <w:rStyle w:val="NormalTok"/>
-        </w:rPr>
-        <w:t xml:space="preserve">    </w:t>
-      </w:r>
-      <w:r>
-        <w:br/>
-      </w:r>
-      <w:r>
-        <w:rPr>
-          <w:rStyle w:val="NormalTok"/>
-        </w:rPr>
-        <w:t xml:space="preserve">    </w:t>
-      </w:r>
-      <w:r>
-        <w:rPr>
-          <w:rStyle w:val="CommentTok"/>
-        </w:rPr>
-        <w:t xml:space="preserve"># Calculate waiting time</w:t>
-      </w:r>
-      <w:r>
-        <w:br/>
-      </w:r>
-      <w:r>
-        <w:rPr>
-          <w:rStyle w:val="NormalTok"/>
-        </w:rPr>
-        <w:t xml:space="preserve">    waiting_times[i] </w:t>
-      </w:r>
-      <w:r>
-        <w:rPr>
-          <w:rStyle w:val="OtherTok"/>
-        </w:rPr>
-        <w:t xml:space="preserve">&lt;-</w:t>
-      </w:r>
-      <w:r>
-        <w:rPr>
-          <w:rStyle w:val="NormalTok"/>
-        </w:rPr>
-        <w:t xml:space="preserve"> service_start_times[i] </w:t>
-      </w:r>
-      <w:r>
-        <w:rPr>
-          <w:rStyle w:val="SpecialCharTok"/>
-        </w:rPr>
-        <w:t xml:space="preserve">-</w:t>
-      </w:r>
-      <w:r>
-        <w:rPr>
-          <w:rStyle w:val="NormalTok"/>
-        </w:rPr>
-        <w:t xml:space="preserve"> arrival_times[i]</w:t>
-      </w:r>
-      <w:r>
-        <w:br/>
-      </w:r>
-      <w:r>
-        <w:rPr>
-          <w:rStyle w:val="NormalTok"/>
-        </w:rPr>
-        <w:t xml:space="preserve">    </w:t>
-      </w:r>
-      <w:r>
-        <w:br/>
-      </w:r>
-      <w:r>
-        <w:rPr>
-          <w:rStyle w:val="NormalTok"/>
-        </w:rPr>
-        <w:t xml:space="preserve">    </w:t>
-      </w:r>
-      <w:r>
-        <w:rPr>
-          <w:rStyle w:val="CommentTok"/>
-        </w:rPr>
-        <w:t xml:space="preserve"># Calculate service end time</w:t>
-      </w:r>
-      <w:r>
-        <w:br/>
-      </w:r>
-      <w:r>
-        <w:rPr>
-          <w:rStyle w:val="NormalTok"/>
-        </w:rPr>
-        <w:t xml:space="preserve">    service_end_times[i] </w:t>
-      </w:r>
-      <w:r>
-        <w:rPr>
-          <w:rStyle w:val="OtherTok"/>
-        </w:rPr>
-        <w:t xml:space="preserve">&lt;-</w:t>
-      </w:r>
-      <w:r>
-        <w:rPr>
-          <w:rStyle w:val="NormalTok"/>
-        </w:rPr>
-        <w:t xml:space="preserve"> service_start_times[i] </w:t>
-      </w:r>
-      <w:r>
-        <w:rPr>
-          <w:rStyle w:val="SpecialCharTok"/>
-        </w:rPr>
-        <w:t xml:space="preserve">+</w:t>
-      </w:r>
-      <w:r>
-        <w:rPr>
-          <w:rStyle w:val="NormalTok"/>
-        </w:rPr>
-        <w:t xml:space="preserve"> service_times[i]</w:t>
-      </w:r>
-      <w:r>
-        <w:br/>
-      </w:r>
-      <w:r>
-        <w:rPr>
-          <w:rStyle w:val="NormalTok"/>
-        </w:rPr>
-        <w:t xml:space="preserve">    </w:t>
-      </w:r>
-      <w:r>
-        <w:br/>
-      </w:r>
-      <w:r>
-        <w:rPr>
-          <w:rStyle w:val="NormalTok"/>
-        </w:rPr>
-        <w:t xml:space="preserve">    </w:t>
-      </w:r>
-      <w:r>
-        <w:rPr>
-          <w:rStyle w:val="CommentTok"/>
-        </w:rPr>
-        <w:t xml:space="preserve"># Update server availability</w:t>
-      </w:r>
-      <w:r>
-        <w:br/>
-      </w:r>
-      <w:r>
-        <w:rPr>
-          <w:rStyle w:val="NormalTok"/>
-        </w:rPr>
-        <w:t xml:space="preserve">    server_available_times[earliest_server] </w:t>
-      </w:r>
-      <w:r>
-        <w:rPr>
-          <w:rStyle w:val="OtherTok"/>
-        </w:rPr>
-        <w:t xml:space="preserve">&lt;-</w:t>
-      </w:r>
-      <w:r>
-        <w:rPr>
-          <w:rStyle w:val="NormalTok"/>
-        </w:rPr>
-        <w:t xml:space="preserve"> service_end_times[i]</w:t>
-      </w:r>
-      <w:r>
-        <w:br/>
-      </w:r>
-      <w:r>
-        <w:rPr>
-          <w:rStyle w:val="NormalTok"/>
-        </w:rPr>
-        <w:t xml:space="preserve">  }</w:t>
-      </w:r>
-      <w:r>
-        <w:br/>
-      </w:r>
-      <w:r>
-        <w:rPr>
-          <w:rStyle w:val="NormalTok"/>
-        </w:rPr>
-        <w:t xml:space="preserve">  </w:t>
-      </w:r>
-      <w:r>
-        <w:br/>
-      </w:r>
-      <w:r>
-        <w:rPr>
-          <w:rStyle w:val="NormalTok"/>
-        </w:rPr>
-        <w:t xml:space="preserve">  </w:t>
-      </w:r>
-      <w:r>
-        <w:rPr>
-          <w:rStyle w:val="CommentTok"/>
-        </w:rPr>
-        <w:t xml:space="preserve"># Calculate system exit times</w:t>
-      </w:r>
-      <w:r>
-        <w:br/>
-      </w:r>
-      <w:r>
-        <w:rPr>
-          <w:rStyle w:val="NormalTok"/>
-        </w:rPr>
-        <w:t xml:space="preserve">  exit_times </w:t>
-      </w:r>
-      <w:r>
-        <w:rPr>
-          <w:rStyle w:val="OtherTok"/>
-        </w:rPr>
-        <w:t xml:space="preserve">&lt;-</w:t>
-      </w:r>
-      <w:r>
-        <w:rPr>
-          <w:rStyle w:val="NormalTok"/>
-        </w:rPr>
-        <w:t xml:space="preserve"> service_end_times</w:t>
-      </w:r>
-      <w:r>
-        <w:br/>
-      </w:r>
-      <w:r>
-        <w:rPr>
-          <w:rStyle w:val="NormalTok"/>
-        </w:rPr>
-        <w:t xml:space="preserve">  </w:t>
-      </w:r>
-      <w:r>
-        <w:br/>
-      </w:r>
-      <w:r>
-        <w:rPr>
-          <w:rStyle w:val="NormalTok"/>
-        </w:rPr>
-        <w:t xml:space="preserve">  </w:t>
-      </w:r>
-      <w:r>
-        <w:rPr>
-          <w:rStyle w:val="CommentTok"/>
-        </w:rPr>
-        <w:t xml:space="preserve"># Calculate queue lengths at different points in time</w:t>
-      </w:r>
-      <w:r>
-        <w:br/>
-      </w:r>
-      <w:r>
-        <w:rPr>
-          <w:rStyle w:val="NormalTok"/>
-        </w:rPr>
-        <w:t xml:space="preserve">  time_points </w:t>
-      </w:r>
-      <w:r>
-        <w:rPr>
-          <w:rStyle w:val="OtherTok"/>
-        </w:rPr>
-        <w:t xml:space="preserve">&lt;-</w:t>
-      </w:r>
-      <w:r>
-        <w:rPr>
-          <w:rStyle w:val="NormalTok"/>
-        </w:rPr>
-        <w:t xml:space="preserve"> </w:t>
-      </w:r>
-      <w:r>
-        <w:rPr>
-          <w:rStyle w:val="FunctionTok"/>
-        </w:rPr>
-        <w:t xml:space="preserve">sort</w:t>
-      </w:r>
-      <w:r>
-        <w:rPr>
-          <w:rStyle w:val="NormalTok"/>
-        </w:rPr>
-        <w:t xml:space="preserve">(</w:t>
-      </w:r>
-      <w:r>
-        <w:rPr>
-          <w:rStyle w:val="FunctionTok"/>
-        </w:rPr>
-        <w:t xml:space="preserve">unique</w:t>
-      </w:r>
-      <w:r>
-        <w:rPr>
-          <w:rStyle w:val="NormalTok"/>
-        </w:rPr>
-        <w:t xml:space="preserve">(</w:t>
-      </w:r>
-      <w:r>
-        <w:rPr>
-          <w:rStyle w:val="FunctionTok"/>
-        </w:rPr>
-        <w:t xml:space="preserve">c</w:t>
-      </w:r>
-      <w:r>
-        <w:rPr>
-          <w:rStyle w:val="NormalTok"/>
-        </w:rPr>
-        <w:t xml:space="preserve">(arrival_times, service_start_times)))</w:t>
-      </w:r>
-      <w:r>
-        <w:br/>
-      </w:r>
-      <w:r>
-        <w:rPr>
-          <w:rStyle w:val="NormalTok"/>
-        </w:rPr>
-        <w:t xml:space="preserve">  queue_lengths </w:t>
-      </w:r>
-      <w:r>
-        <w:rPr>
-          <w:rStyle w:val="OtherTok"/>
-        </w:rPr>
-        <w:t xml:space="preserve">&lt;-</w:t>
-      </w:r>
-      <w:r>
-        <w:rPr>
-          <w:rStyle w:val="NormalTok"/>
-        </w:rPr>
-        <w:t xml:space="preserve"> </w:t>
-      </w:r>
-      <w:r>
-        <w:rPr>
-          <w:rStyle w:val="FunctionTok"/>
-        </w:rPr>
-        <w:t xml:space="preserve">numeric</w:t>
-      </w:r>
-      <w:r>
-        <w:rPr>
-          <w:rStyle w:val="NormalTok"/>
-        </w:rPr>
-        <w:t xml:space="preserve">(</w:t>
-      </w:r>
-      <w:r>
-        <w:rPr>
-          <w:rStyle w:val="FunctionTok"/>
-        </w:rPr>
-        <w:t xml:space="preserve">length</w:t>
-      </w:r>
-      <w:r>
-        <w:rPr>
-          <w:rStyle w:val="NormalTok"/>
-        </w:rPr>
-        <w:t xml:space="preserve">(time_points))</w:t>
-      </w:r>
-      <w:r>
-        <w:br/>
-      </w:r>
-      <w:r>
-        <w:rPr>
-          <w:rStyle w:val="NormalTok"/>
-        </w:rPr>
-        <w:t xml:space="preserve">  </w:t>
-      </w:r>
-      <w:r>
-        <w:br/>
-      </w:r>
-      <w:r>
-        <w:rPr>
-          <w:rStyle w:val="NormalTok"/>
-        </w:rPr>
-        <w:t xml:space="preserve">  </w:t>
-      </w:r>
-      <w:r>
-        <w:rPr>
-          <w:rStyle w:val="ControlFlowTok"/>
-        </w:rPr>
-        <w:t xml:space="preserve">for</w:t>
-      </w:r>
-      <w:r>
-        <w:rPr>
-          <w:rStyle w:val="NormalTok"/>
-        </w:rPr>
-        <w:t xml:space="preserve"> (t </w:t>
-      </w:r>
-      <w:r>
-        <w:rPr>
-          <w:rStyle w:val="ControlFlowTok"/>
-        </w:rPr>
-        <w:t xml:space="preserve">in</w:t>
-      </w:r>
-      <w:r>
-        <w:rPr>
-          <w:rStyle w:val="NormalTok"/>
-        </w:rPr>
-        <w:t xml:space="preserve"> </w:t>
-      </w:r>
-      <w:r>
-        <w:rPr>
-          <w:rStyle w:val="DecValTok"/>
-        </w:rPr>
-        <w:t xml:space="preserve">1</w:t>
-      </w:r>
-      <w:r>
-        <w:rPr>
-          <w:rStyle w:val="SpecialCharTok"/>
-        </w:rPr>
-        <w:t xml:space="preserve">:</w:t>
-      </w:r>
-      <w:r>
-        <w:rPr>
-          <w:rStyle w:val="FunctionTok"/>
-        </w:rPr>
-        <w:t xml:space="preserve">length</w:t>
-      </w:r>
-      <w:r>
-        <w:rPr>
-          <w:rStyle w:val="NormalTok"/>
-        </w:rPr>
-        <w:t xml:space="preserve">(time_points)) {</w:t>
-      </w:r>
-      <w:r>
-        <w:br/>
-      </w:r>
-      <w:r>
-        <w:rPr>
-          <w:rStyle w:val="NormalTok"/>
-        </w:rPr>
-        <w:t xml:space="preserve">    current_time </w:t>
-      </w:r>
-      <w:r>
-        <w:rPr>
-          <w:rStyle w:val="OtherTok"/>
-        </w:rPr>
-        <w:t xml:space="preserve">&lt;-</w:t>
-      </w:r>
-      <w:r>
-        <w:rPr>
-          <w:rStyle w:val="NormalTok"/>
-        </w:rPr>
-        <w:t xml:space="preserve"> time_points[t]</w:t>
-      </w:r>
-      <w:r>
-        <w:br/>
-      </w:r>
-      <w:r>
-        <w:rPr>
-          <w:rStyle w:val="NormalTok"/>
-        </w:rPr>
-        <w:t xml:space="preserve">    in_queue </w:t>
-      </w:r>
-      <w:r>
-        <w:rPr>
-          <w:rStyle w:val="OtherTok"/>
-        </w:rPr>
-        <w:t xml:space="preserve">&lt;-</w:t>
-      </w:r>
-      <w:r>
-        <w:rPr>
-          <w:rStyle w:val="NormalTok"/>
-        </w:rPr>
-        <w:t xml:space="preserve"> </w:t>
-      </w:r>
-      <w:r>
-        <w:rPr>
-          <w:rStyle w:val="FunctionTok"/>
-        </w:rPr>
-        <w:t xml:space="preserve">sum</w:t>
-      </w:r>
-      <w:r>
-        <w:rPr>
-          <w:rStyle w:val="NormalTok"/>
-        </w:rPr>
-        <w:t xml:space="preserve">(arrival_times </w:t>
-      </w:r>
-      <w:r>
-        <w:rPr>
-          <w:rStyle w:val="SpecialCharTok"/>
-        </w:rPr>
-        <w:t xml:space="preserve">&lt;=</w:t>
-      </w:r>
-      <w:r>
-        <w:rPr>
-          <w:rStyle w:val="NormalTok"/>
-        </w:rPr>
-        <w:t xml:space="preserve"> current_time </w:t>
-      </w:r>
-      <w:r>
-        <w:rPr>
-          <w:rStyle w:val="SpecialCharTok"/>
-        </w:rPr>
-        <w:t xml:space="preserve">&amp;</w:t>
-      </w:r>
-      <w:r>
-        <w:rPr>
-          <w:rStyle w:val="NormalTok"/>
-        </w:rPr>
-        <w:t xml:space="preserve"> service_start_times </w:t>
-      </w:r>
-      <w:r>
-        <w:rPr>
-          <w:rStyle w:val="SpecialCharTok"/>
-        </w:rPr>
-        <w:t xml:space="preserve">&gt;</w:t>
-      </w:r>
-      <w:r>
-        <w:rPr>
-          <w:rStyle w:val="NormalTok"/>
-        </w:rPr>
-        <w:t xml:space="preserve"> current_time)</w:t>
-      </w:r>
-      <w:r>
-        <w:br/>
-      </w:r>
-      <w:r>
-        <w:rPr>
-          <w:rStyle w:val="NormalTok"/>
-        </w:rPr>
-        <w:t xml:space="preserve">    queue_lengths[t] </w:t>
-      </w:r>
-      <w:r>
-        <w:rPr>
-          <w:rStyle w:val="OtherTok"/>
-        </w:rPr>
-        <w:t xml:space="preserve">&lt;-</w:t>
-      </w:r>
-      <w:r>
-        <w:rPr>
-          <w:rStyle w:val="NormalTok"/>
-        </w:rPr>
-        <w:t xml:space="preserve"> in_queue</w:t>
-      </w:r>
-      <w:r>
-        <w:br/>
-      </w:r>
-      <w:r>
-        <w:rPr>
-          <w:rStyle w:val="NormalTok"/>
-        </w:rPr>
-        <w:t xml:space="preserve">  }</w:t>
-      </w:r>
-      <w:r>
-        <w:br/>
-      </w:r>
-      <w:r>
-        <w:rPr>
-          <w:rStyle w:val="NormalTok"/>
-        </w:rPr>
-        <w:t xml:space="preserve">  </w:t>
-      </w:r>
-      <w:r>
-        <w:br/>
-      </w:r>
-      <w:r>
-        <w:rPr>
-          <w:rStyle w:val="NormalTok"/>
-        </w:rPr>
-        <w:t xml:space="preserve">  </w:t>
-      </w:r>
-      <w:r>
-        <w:rPr>
-          <w:rStyle w:val="CommentTok"/>
-        </w:rPr>
-        <w:t xml:space="preserve"># Calculate server utilization</w:t>
-      </w:r>
-      <w:r>
-        <w:br/>
-      </w:r>
-      <w:r>
-        <w:rPr>
-          <w:rStyle w:val="NormalTok"/>
-        </w:rPr>
-        <w:t xml:space="preserve">  total_busy_time </w:t>
-      </w:r>
-      <w:r>
-        <w:rPr>
-          <w:rStyle w:val="OtherTok"/>
-        </w:rPr>
-        <w:t xml:space="preserve">&lt;-</w:t>
-      </w:r>
-      <w:r>
-        <w:rPr>
-          <w:rStyle w:val="NormalTok"/>
-        </w:rPr>
-        <w:t xml:space="preserve"> </w:t>
-      </w:r>
-      <w:r>
-        <w:rPr>
-          <w:rStyle w:val="FunctionTok"/>
-        </w:rPr>
-        <w:t xml:space="preserve">numeric</w:t>
-      </w:r>
-      <w:r>
-        <w:rPr>
-          <w:rStyle w:val="NormalTok"/>
-        </w:rPr>
-        <w:t xml:space="preserve">(servers)</w:t>
-      </w:r>
-      <w:r>
-        <w:br/>
-      </w:r>
-      <w:r>
-        <w:rPr>
-          <w:rStyle w:val="NormalTok"/>
-        </w:rPr>
-        <w:t xml:space="preserve">  </w:t>
-      </w:r>
-      <w:r>
-        <w:rPr>
-          <w:rStyle w:val="ControlFlowTok"/>
-        </w:rPr>
-        <w:t xml:space="preserve">for</w:t>
-      </w:r>
-      <w:r>
-        <w:rPr>
-          <w:rStyle w:val="NormalTok"/>
-        </w:rPr>
-        <w:t xml:space="preserve"> (s </w:t>
-      </w:r>
-      <w:r>
-        <w:rPr>
-          <w:rStyle w:val="ControlFlowTok"/>
-        </w:rPr>
-        <w:t xml:space="preserve">in</w:t>
-      </w:r>
-      <w:r>
-        <w:rPr>
-          <w:rStyle w:val="NormalTok"/>
-        </w:rPr>
-        <w:t xml:space="preserve"> </w:t>
-      </w:r>
-      <w:r>
-        <w:rPr>
-          <w:rStyle w:val="DecValTok"/>
-        </w:rPr>
-        <w:t xml:space="preserve">1</w:t>
-      </w:r>
-      <w:r>
-        <w:rPr>
-          <w:rStyle w:val="SpecialCharTok"/>
-        </w:rPr>
-        <w:t xml:space="preserve">:</w:t>
-      </w:r>
-      <w:r>
-        <w:rPr>
-          <w:rStyle w:val="NormalTok"/>
-        </w:rPr>
-        <w:t xml:space="preserve">servers) {</w:t>
-      </w:r>
-      <w:r>
-        <w:br/>
-      </w:r>
-      <w:r>
-        <w:rPr>
-          <w:rStyle w:val="NormalTok"/>
-        </w:rPr>
-        <w:t xml:space="preserve">    </w:t>
-      </w:r>
-      <w:r>
-        <w:rPr>
-          <w:rStyle w:val="CommentTok"/>
-        </w:rPr>
-        <w:t xml:space="preserve"># Find all customers served by this server</w:t>
-      </w:r>
-      <w:r>
-        <w:br/>
-      </w:r>
-      <w:r>
-        <w:rPr>
-          <w:rStyle w:val="NormalTok"/>
-        </w:rPr>
-        <w:t xml:space="preserve">    server_indices </w:t>
-      </w:r>
-      <w:r>
-        <w:rPr>
-          <w:rStyle w:val="OtherTok"/>
-        </w:rPr>
-        <w:t xml:space="preserve">&lt;-</w:t>
-      </w:r>
-      <w:r>
-        <w:rPr>
-          <w:rStyle w:val="NormalTok"/>
-        </w:rPr>
-        <w:t xml:space="preserve"> </w:t>
-      </w:r>
-      <w:r>
-        <w:rPr>
-          <w:rStyle w:val="FunctionTok"/>
-        </w:rPr>
-        <w:t xml:space="preserve">which</w:t>
-      </w:r>
-      <w:r>
-        <w:rPr>
-          <w:rStyle w:val="NormalTok"/>
-        </w:rPr>
-        <w:t xml:space="preserve">(server_assignment </w:t>
-      </w:r>
-      <w:r>
-        <w:rPr>
-          <w:rStyle w:val="SpecialCharTok"/>
-        </w:rPr>
-        <w:t xml:space="preserve">==</w:t>
-      </w:r>
-      <w:r>
-        <w:rPr>
-          <w:rStyle w:val="NormalTok"/>
-        </w:rPr>
-        <w:t xml:space="preserve"> s)</w:t>
-      </w:r>
-      <w:r>
-        <w:br/>
-      </w:r>
-      <w:r>
-        <w:rPr>
-          <w:rStyle w:val="NormalTok"/>
-        </w:rPr>
-        <w:t xml:space="preserve">    </w:t>
-      </w:r>
-      <w:r>
-        <w:rPr>
-          <w:rStyle w:val="ControlFlowTok"/>
-        </w:rPr>
-        <w:t xml:space="preserve">if</w:t>
-      </w:r>
-      <w:r>
-        <w:rPr>
-          <w:rStyle w:val="NormalTok"/>
-        </w:rPr>
-        <w:t xml:space="preserve"> (</w:t>
-      </w:r>
-      <w:r>
-        <w:rPr>
-          <w:rStyle w:val="FunctionTok"/>
-        </w:rPr>
-        <w:t xml:space="preserve">length</w:t>
-      </w:r>
-      <w:r>
-        <w:rPr>
-          <w:rStyle w:val="NormalTok"/>
-        </w:rPr>
-        <w:t xml:space="preserve">(server_indices) </w:t>
-      </w:r>
-      <w:r>
-        <w:rPr>
-          <w:rStyle w:val="SpecialCharTok"/>
-        </w:rPr>
-        <w:t xml:space="preserve">&gt;</w:t>
-      </w:r>
-      <w:r>
-        <w:rPr>
-          <w:rStyle w:val="NormalTok"/>
-        </w:rPr>
-        <w:t xml:space="preserve"> </w:t>
-      </w:r>
-      <w:r>
-        <w:rPr>
-          <w:rStyle w:val="DecValTok"/>
-        </w:rPr>
-        <w:t xml:space="preserve">0</w:t>
-      </w:r>
-      <w:r>
-        <w:rPr>
-          <w:rStyle w:val="NormalTok"/>
-        </w:rPr>
-        <w:t xml:space="preserve">) {</w:t>
-      </w:r>
-      <w:r>
-        <w:br/>
-      </w:r>
-      <w:r>
-        <w:rPr>
-          <w:rStyle w:val="NormalTok"/>
-        </w:rPr>
-        <w:t xml:space="preserve">      total_busy_time[s] </w:t>
-      </w:r>
-      <w:r>
-        <w:rPr>
-          <w:rStyle w:val="OtherTok"/>
-        </w:rPr>
-        <w:t xml:space="preserve">&lt;-</w:t>
-      </w:r>
-      <w:r>
-        <w:rPr>
-          <w:rStyle w:val="NormalTok"/>
-        </w:rPr>
-        <w:t xml:space="preserve"> </w:t>
-      </w:r>
-      <w:r>
-        <w:rPr>
-          <w:rStyle w:val="FunctionTok"/>
-        </w:rPr>
-        <w:t xml:space="preserve">sum</w:t>
-      </w:r>
-      <w:r>
-        <w:rPr>
-          <w:rStyle w:val="NormalTok"/>
-        </w:rPr>
-        <w:t xml:space="preserve">(service_end_times[server_indices] </w:t>
-      </w:r>
-      <w:r>
-        <w:rPr>
-          <w:rStyle w:val="SpecialCharTok"/>
-        </w:rPr>
-        <w:t xml:space="preserve">-</w:t>
-      </w:r>
-      <w:r>
-        <w:rPr>
-          <w:rStyle w:val="NormalTok"/>
-        </w:rPr>
-        <w:t xml:space="preserve"> service_start_times[server_indices])</w:t>
-      </w:r>
-      <w:r>
-        <w:br/>
-      </w:r>
-      <w:r>
-        <w:rPr>
-          <w:rStyle w:val="NormalTok"/>
-        </w:rPr>
-        <w:t xml:space="preserve">    } </w:t>
-      </w:r>
-      <w:r>
-        <w:rPr>
-          <w:rStyle w:val="ControlFlowTok"/>
-        </w:rPr>
-        <w:t xml:space="preserve">else</w:t>
-      </w:r>
-      <w:r>
-        <w:rPr>
-          <w:rStyle w:val="NormalTok"/>
-        </w:rPr>
-        <w:t xml:space="preserve"> {</w:t>
-      </w:r>
-      <w:r>
-        <w:br/>
-      </w:r>
-      <w:r>
-        <w:rPr>
-          <w:rStyle w:val="NormalTok"/>
-        </w:rPr>
-        <w:t xml:space="preserve">      total_busy_time[s] </w:t>
-      </w:r>
-      <w:r>
-        <w:rPr>
-          <w:rStyle w:val="OtherTok"/>
-        </w:rPr>
-        <w:t xml:space="preserve">&lt;-</w:t>
-      </w:r>
-      <w:r>
-        <w:rPr>
-          <w:rStyle w:val="NormalTok"/>
-        </w:rPr>
-        <w:t xml:space="preserve"> </w:t>
-      </w:r>
-      <w:r>
-        <w:rPr>
-          <w:rStyle w:val="DecValTok"/>
-        </w:rPr>
-        <w:t xml:space="preserve">0</w:t>
-      </w:r>
-      <w:r>
-        <w:br/>
-      </w:r>
-      <w:r>
-        <w:rPr>
-          <w:rStyle w:val="NormalTok"/>
-        </w:rPr>
-        <w:t xml:space="preserve">    }</w:t>
-      </w:r>
-      <w:r>
-        <w:br/>
-      </w:r>
-      <w:r>
-        <w:rPr>
-          <w:rStyle w:val="NormalTok"/>
-        </w:rPr>
-        <w:t xml:space="preserve">  }</w:t>
-      </w:r>
-      <w:r>
-        <w:br/>
-      </w:r>
-      <w:r>
-        <w:rPr>
-          <w:rStyle w:val="NormalTok"/>
-        </w:rPr>
-        <w:t xml:space="preserve">  </w:t>
-      </w:r>
-      <w:r>
-        <w:br/>
-      </w:r>
-      <w:r>
-        <w:rPr>
-          <w:rStyle w:val="NormalTok"/>
-        </w:rPr>
-        <w:t xml:space="preserve">  </w:t>
-      </w:r>
-      <w:r>
-        <w:rPr>
-          <w:rStyle w:val="CommentTok"/>
-        </w:rPr>
-        <w:t xml:space="preserve"># Calculate server utilization using max(exit_times) as total simulation time</w:t>
-      </w:r>
-      <w:r>
-        <w:br/>
-      </w:r>
-      <w:r>
-        <w:rPr>
-          <w:rStyle w:val="NormalTok"/>
-        </w:rPr>
-        <w:t xml:space="preserve">  total_simulation_time </w:t>
-      </w:r>
-      <w:r>
-        <w:rPr>
-          <w:rStyle w:val="OtherTok"/>
-        </w:rPr>
-        <w:t xml:space="preserve">&lt;-</w:t>
-      </w:r>
-      <w:r>
-        <w:rPr>
-          <w:rStyle w:val="NormalTok"/>
-        </w:rPr>
-        <w:t xml:space="preserve"> </w:t>
-      </w:r>
-      <w:r>
-        <w:rPr>
-          <w:rStyle w:val="FunctionTok"/>
-        </w:rPr>
-        <w:t xml:space="preserve">max</w:t>
-      </w:r>
-      <w:r>
-        <w:rPr>
-          <w:rStyle w:val="NormalTok"/>
-        </w:rPr>
-        <w:t xml:space="preserve">(exit_times)</w:t>
-      </w:r>
-      <w:r>
-        <w:br/>
-      </w:r>
-      <w:r>
-        <w:rPr>
-          <w:rStyle w:val="NormalTok"/>
-        </w:rPr>
-        <w:t xml:space="preserve">  server_utilization </w:t>
-      </w:r>
-      <w:r>
-        <w:rPr>
-          <w:rStyle w:val="OtherTok"/>
-        </w:rPr>
-        <w:t xml:space="preserve">&lt;-</w:t>
-      </w:r>
-      <w:r>
-        <w:rPr>
-          <w:rStyle w:val="NormalTok"/>
-        </w:rPr>
-        <w:t xml:space="preserve"> </w:t>
-      </w:r>
-      <w:r>
-        <w:rPr>
-          <w:rStyle w:val="FunctionTok"/>
-        </w:rPr>
-        <w:t xml:space="preserve">sum</w:t>
-      </w:r>
-      <w:r>
-        <w:rPr>
-          <w:rStyle w:val="NormalTok"/>
-        </w:rPr>
-        <w:t xml:space="preserve">(total_busy_time) </w:t>
-      </w:r>
-      <w:r>
-        <w:rPr>
-          <w:rStyle w:val="SpecialCharTok"/>
-        </w:rPr>
-        <w:t xml:space="preserve">/</w:t>
-      </w:r>
-      <w:r>
-        <w:rPr>
-          <w:rStyle w:val="NormalTok"/>
-        </w:rPr>
-        <w:t xml:space="preserve"> (servers </w:t>
-      </w:r>
-      <w:r>
-        <w:rPr>
-          <w:rStyle w:val="SpecialCharTok"/>
-        </w:rPr>
-        <w:t xml:space="preserve">*</w:t>
-      </w:r>
-      <w:r>
-        <w:rPr>
-          <w:rStyle w:val="NormalTok"/>
-        </w:rPr>
-        <w:t xml:space="preserve"> total_simulation_time)</w:t>
-      </w:r>
-      <w:r>
-        <w:br/>
-      </w:r>
-      <w:r>
-        <w:rPr>
-          <w:rStyle w:val="NormalTok"/>
-        </w:rPr>
-        <w:t xml:space="preserve">  </w:t>
-      </w:r>
-      <w:r>
-        <w:br/>
-      </w:r>
-      <w:r>
-        <w:rPr>
-          <w:rStyle w:val="NormalTok"/>
-        </w:rPr>
-        <w:t xml:space="preserve">  </w:t>
-      </w:r>
-      <w:r>
-        <w:rPr>
-          <w:rStyle w:val="CommentTok"/>
-        </w:rPr>
-        <w:t xml:space="preserve"># Results</w:t>
-      </w:r>
-      <w:r>
-        <w:br/>
-      </w:r>
-      <w:r>
-        <w:rPr>
-          <w:rStyle w:val="NormalTok"/>
-        </w:rPr>
-        <w:t xml:space="preserve">  results </w:t>
-      </w:r>
-      <w:r>
-        <w:rPr>
-          <w:rStyle w:val="OtherTok"/>
-        </w:rPr>
-        <w:t xml:space="preserve">&lt;-</w:t>
-      </w:r>
-      <w:r>
-        <w:rPr>
-          <w:rStyle w:val="NormalTok"/>
-        </w:rPr>
-        <w:t xml:space="preserve"> </w:t>
-      </w:r>
-      <w:r>
-        <w:rPr>
-          <w:rStyle w:val="FunctionTok"/>
-        </w:rPr>
-        <w:t xml:space="preserve">list</w:t>
-      </w:r>
-      <w:r>
-        <w:rPr>
-          <w:rStyle w:val="NormalTok"/>
-        </w:rPr>
-        <w:t xml:space="preserve">(</w:t>
-      </w:r>
-      <w:r>
-        <w:br/>
-      </w:r>
-      <w:r>
-        <w:rPr>
-          <w:rStyle w:val="NormalTok"/>
-        </w:rPr>
-        <w:t xml:space="preserve">    </w:t>
-      </w:r>
-      <w:r>
-        <w:rPr>
-          <w:rStyle w:val="AttributeTok"/>
-        </w:rPr>
-        <w:t xml:space="preserve">waiting_times =</w:t>
-      </w:r>
-      <w:r>
-        <w:rPr>
-          <w:rStyle w:val="NormalTok"/>
-        </w:rPr>
-        <w:t xml:space="preserve"> waiting_times,</w:t>
-      </w:r>
-      <w:r>
-        <w:br/>
-      </w:r>
-      <w:r>
-        <w:rPr>
-          <w:rStyle w:val="NormalTok"/>
-        </w:rPr>
-        <w:t xml:space="preserve">    </w:t>
-      </w:r>
-      <w:r>
-        <w:rPr>
-          <w:rStyle w:val="AttributeTok"/>
-        </w:rPr>
-        <w:t xml:space="preserve">queue_lengths =</w:t>
-      </w:r>
-      <w:r>
-        <w:rPr>
-          <w:rStyle w:val="NormalTok"/>
-        </w:rPr>
-        <w:t xml:space="preserve"> queue_lengths,</w:t>
-      </w:r>
-      <w:r>
-        <w:br/>
-      </w:r>
-      <w:r>
-        <w:rPr>
-          <w:rStyle w:val="NormalTok"/>
-        </w:rPr>
-        <w:t xml:space="preserve">    </w:t>
-      </w:r>
-      <w:r>
-        <w:rPr>
-          <w:rStyle w:val="AttributeTok"/>
-        </w:rPr>
-        <w:t xml:space="preserve">time_points =</w:t>
-      </w:r>
-      <w:r>
-        <w:rPr>
-          <w:rStyle w:val="NormalTok"/>
-        </w:rPr>
-        <w:t xml:space="preserve"> time_points,</w:t>
-      </w:r>
-      <w:r>
-        <w:br/>
-      </w:r>
-      <w:r>
-        <w:rPr>
-          <w:rStyle w:val="NormalTok"/>
-        </w:rPr>
-        <w:t xml:space="preserve">    </w:t>
-      </w:r>
-      <w:r>
-        <w:rPr>
-          <w:rStyle w:val="AttributeTok"/>
-        </w:rPr>
-        <w:t xml:space="preserve">server_utilization =</w:t>
-      </w:r>
-      <w:r>
-        <w:rPr>
-          <w:rStyle w:val="NormalTok"/>
-        </w:rPr>
-        <w:t xml:space="preserve"> server_utilization,</w:t>
-      </w:r>
-      <w:r>
-        <w:br/>
-      </w:r>
-      <w:r>
-        <w:rPr>
-          <w:rStyle w:val="NormalTok"/>
-        </w:rPr>
-        <w:t xml:space="preserve">    </w:t>
-      </w:r>
-      <w:r>
-        <w:rPr>
-          <w:rStyle w:val="AttributeTok"/>
-        </w:rPr>
-        <w:t xml:space="preserve">average_waiting_time =</w:t>
-      </w:r>
-      <w:r>
-        <w:rPr>
-          <w:rStyle w:val="NormalTok"/>
-        </w:rPr>
-        <w:t xml:space="preserve"> </w:t>
-      </w:r>
-      <w:r>
-        <w:rPr>
-          <w:rStyle w:val="FunctionTok"/>
-        </w:rPr>
-        <w:t xml:space="preserve">mean</w:t>
-      </w:r>
-      <w:r>
-        <w:rPr>
-          <w:rStyle w:val="NormalTok"/>
-        </w:rPr>
-        <w:t xml:space="preserve">(waiting_times),</w:t>
-      </w:r>
-      <w:r>
-        <w:br/>
-      </w:r>
-      <w:r>
-        <w:rPr>
-          <w:rStyle w:val="NormalTok"/>
-        </w:rPr>
-        <w:t xml:space="preserve">    </w:t>
-      </w:r>
-      <w:r>
-        <w:rPr>
-          <w:rStyle w:val="AttributeTok"/>
-        </w:rPr>
-        <w:t xml:space="preserve">average_queue_length =</w:t>
-      </w:r>
-      <w:r>
-        <w:rPr>
-          <w:rStyle w:val="NormalTok"/>
-        </w:rPr>
-        <w:t xml:space="preserve"> </w:t>
-      </w:r>
-      <w:r>
-        <w:rPr>
-          <w:rStyle w:val="FunctionTok"/>
-        </w:rPr>
-        <w:t xml:space="preserve">mean</w:t>
-      </w:r>
-      <w:r>
-        <w:rPr>
-          <w:rStyle w:val="NormalTok"/>
-        </w:rPr>
-        <w:t xml:space="preserve">(queue_lengths),</w:t>
-      </w:r>
-      <w:r>
-        <w:br/>
-      </w:r>
-      <w:r>
-        <w:rPr>
-          <w:rStyle w:val="NormalTok"/>
-        </w:rPr>
-        <w:t xml:space="preserve">    </w:t>
-      </w:r>
-      <w:r>
-        <w:rPr>
-          <w:rStyle w:val="AttributeTok"/>
-        </w:rPr>
-        <w:t xml:space="preserve">max_queue_length =</w:t>
-      </w:r>
-      <w:r>
-        <w:rPr>
-          <w:rStyle w:val="NormalTok"/>
-        </w:rPr>
-        <w:t xml:space="preserve"> </w:t>
-      </w:r>
-      <w:r>
-        <w:rPr>
-          <w:rStyle w:val="FunctionTok"/>
-        </w:rPr>
-        <w:t xml:space="preserve">max</w:t>
-      </w:r>
-      <w:r>
-        <w:rPr>
-          <w:rStyle w:val="NormalTok"/>
-        </w:rPr>
-        <w:t xml:space="preserve">(queue_lengths),</w:t>
-      </w:r>
-      <w:r>
-        <w:br/>
-      </w:r>
-      <w:r>
-        <w:rPr>
-          <w:rStyle w:val="NormalTok"/>
-        </w:rPr>
-        <w:t xml:space="preserve">    </w:t>
-      </w:r>
-      <w:r>
-        <w:rPr>
-          <w:rStyle w:val="AttributeTok"/>
-        </w:rPr>
-        <w:t xml:space="preserve">total_customers =</w:t>
-      </w:r>
-      <w:r>
-        <w:rPr>
-          <w:rStyle w:val="NormalTok"/>
-        </w:rPr>
-        <w:t xml:space="preserve"> customers</w:t>
-      </w:r>
-      <w:r>
-        <w:br/>
-      </w:r>
-      <w:r>
-        <w:rPr>
-          <w:rStyle w:val="NormalTok"/>
-        </w:rPr>
-        <w:t xml:space="preserve">  )</w:t>
-      </w:r>
-      <w:r>
-        <w:br/>
-      </w:r>
-      <w:r>
-        <w:rPr>
-          <w:rStyle w:val="NormalTok"/>
-        </w:rPr>
-        <w:t xml:space="preserve">  </w:t>
-      </w:r>
-      <w:r>
-        <w:br/>
-      </w:r>
-      <w:r>
-        <w:rPr>
-          <w:rStyle w:val="NormalTok"/>
-        </w:rPr>
-        <w:t xml:space="preserve">  </w:t>
-      </w:r>
-      <w:r>
-        <w:rPr>
-          <w:rStyle w:val="FunctionTok"/>
-        </w:rPr>
-        <w:t xml:space="preserve">return</w:t>
-      </w:r>
-      <w:r>
-        <w:rPr>
-          <w:rStyle w:val="NormalTok"/>
-        </w:rPr>
-        <w:t xml:space="preserve">(results)</w:t>
-      </w:r>
-      <w:r>
-        <w:br/>
-      </w:r>
-      <w:r>
-        <w:rPr>
-          <w:rStyle w:val="NormalTok"/>
-        </w:rPr>
-        <w:t xml:space="preserve">}</w:t>
-      </w:r>
-      <w:r>
-        <w:br/>
-      </w:r>
-      <w:r>
-        <w:br/>
-      </w:r>
-      <w:r>
-        <w:rPr>
-          <w:rStyle w:val="CommentTok"/>
-        </w:rPr>
-        <w:t xml:space="preserve"># Run the simulation</w:t>
-      </w:r>
-      <w:r>
-        <w:br/>
-      </w:r>
-      <w:r>
-        <w:rPr>
-          <w:rStyle w:val="NormalTok"/>
-        </w:rPr>
-        <w:t xml:space="preserve">run_simulation </w:t>
-      </w:r>
-      <w:r>
-        <w:rPr>
-          <w:rStyle w:val="OtherTok"/>
-        </w:rPr>
-        <w:t xml:space="preserve">&lt;-</w:t>
-      </w:r>
-      <w:r>
-        <w:rPr>
-          <w:rStyle w:val="NormalTok"/>
-        </w:rPr>
-        <w:t xml:space="preserve"> </w:t>
-      </w:r>
-      <w:r>
-        <w:rPr>
-          <w:rStyle w:val="ControlFlowTok"/>
-        </w:rPr>
-        <w:t xml:space="preserve">function</w:t>
-      </w:r>
-      <w:r>
-        <w:rPr>
-          <w:rStyle w:val="NormalTok"/>
-        </w:rPr>
-        <w:t xml:space="preserve">(arrival_rate, service_time, simulation_time, servers) {</w:t>
-      </w:r>
-      <w:r>
-        <w:br/>
-      </w:r>
-      <w:r>
-        <w:rPr>
-          <w:rStyle w:val="NormalTok"/>
-        </w:rPr>
-        <w:t xml:space="preserve">  </w:t>
-      </w:r>
-      <w:r>
-        <w:rPr>
-          <w:rStyle w:val="CommentTok"/>
-        </w:rPr>
-        <w:t xml:space="preserve"># Calculate arrivals</w:t>
-      </w:r>
-      <w:r>
-        <w:br/>
-      </w:r>
-      <w:r>
-        <w:rPr>
-          <w:rStyle w:val="NormalTok"/>
-        </w:rPr>
-        <w:t xml:space="preserve">  arrival_times </w:t>
-      </w:r>
-      <w:r>
-        <w:rPr>
-          <w:rStyle w:val="OtherTok"/>
-        </w:rPr>
-        <w:t xml:space="preserve">&lt;-</w:t>
-      </w:r>
-      <w:r>
-        <w:rPr>
-          <w:rStyle w:val="NormalTok"/>
-        </w:rPr>
-        <w:t xml:space="preserve"> </w:t>
-      </w:r>
-      <w:r>
-        <w:rPr>
-          <w:rStyle w:val="FunctionTok"/>
-        </w:rPr>
-        <w:t xml:space="preserve">calculate_arrivals</w:t>
-      </w:r>
-      <w:r>
-        <w:rPr>
-          <w:rStyle w:val="NormalTok"/>
-        </w:rPr>
-        <w:t xml:space="preserve">(arrival_rate, simulation_time)</w:t>
-      </w:r>
-      <w:r>
-        <w:br/>
-      </w:r>
-      <w:r>
-        <w:rPr>
-          <w:rStyle w:val="NormalTok"/>
-        </w:rPr>
-        <w:t xml:space="preserve">  </w:t>
-      </w:r>
-      <w:r>
-        <w:br/>
-      </w:r>
-      <w:r>
-        <w:rPr>
-          <w:rStyle w:val="NormalTok"/>
-        </w:rPr>
-        <w:t xml:space="preserve">  </w:t>
-      </w:r>
-      <w:r>
-        <w:rPr>
-          <w:rStyle w:val="CommentTok"/>
-        </w:rPr>
-        <w:t xml:space="preserve"># Calculate service times</w:t>
-      </w:r>
-      <w:r>
-        <w:br/>
-      </w:r>
-      <w:r>
-        <w:rPr>
-          <w:rStyle w:val="NormalTok"/>
-        </w:rPr>
-        <w:t xml:space="preserve">  service_times </w:t>
-      </w:r>
-      <w:r>
-        <w:rPr>
-          <w:rStyle w:val="OtherTok"/>
-        </w:rPr>
-        <w:t xml:space="preserve">&lt;-</w:t>
-      </w:r>
-      <w:r>
-        <w:rPr>
-          <w:rStyle w:val="NormalTok"/>
-        </w:rPr>
-        <w:t xml:space="preserve"> </w:t>
-      </w:r>
-      <w:r>
-        <w:rPr>
-          <w:rStyle w:val="FunctionTok"/>
-        </w:rPr>
-        <w:t xml:space="preserve">calculate_service_times</w:t>
-      </w:r>
-      <w:r>
-        <w:rPr>
-          <w:rStyle w:val="NormalTok"/>
-        </w:rPr>
-        <w:t xml:space="preserve">(service_time, </w:t>
-      </w:r>
-      <w:r>
-        <w:rPr>
-          <w:rStyle w:val="FunctionTok"/>
-        </w:rPr>
-        <w:t xml:space="preserve">length</w:t>
-      </w:r>
-      <w:r>
-        <w:rPr>
-          <w:rStyle w:val="NormalTok"/>
-        </w:rPr>
-        <w:t xml:space="preserve">(arrival_times))</w:t>
-      </w:r>
-      <w:r>
-        <w:br/>
-      </w:r>
-      <w:r>
-        <w:rPr>
-          <w:rStyle w:val="NormalTok"/>
-        </w:rPr>
-        <w:t xml:space="preserve">  </w:t>
-      </w:r>
-      <w:r>
-        <w:br/>
-      </w:r>
-      <w:r>
-        <w:rPr>
-          <w:rStyle w:val="NormalTok"/>
-        </w:rPr>
-        <w:t xml:space="preserve">  </w:t>
-      </w:r>
-      <w:r>
-        <w:rPr>
-          <w:rStyle w:val="CommentTok"/>
-        </w:rPr>
-        <w:t xml:space="preserve"># Run simulation</w:t>
+        <w:t xml:space="preserve"># Simulate the queuing system and return results</w:t>
       </w:r>
       <w:r>
         <w:br/>
@@ -2758,7 +2848,7 @@
         <w:rPr>
           <w:rStyle w:val="CommentTok"/>
         </w:rPr>
-        <w:t xml:space="preserve"># customers per hour</w:t>
+        <w:t xml:space="preserve"># customers per hour (poisson lambda)</w:t>
       </w:r>
       <w:r>
         <w:br/>
@@ -2797,7 +2887,7 @@
         <w:rPr>
           <w:rStyle w:val="CommentTok"/>
         </w:rPr>
-        <w:t xml:space="preserve"># minutes per customer</w:t>
+        <w:t xml:space="preserve"># minutes per customer (exponential mean)</w:t>
       </w:r>
       <w:r>
         <w:br/>
@@ -4066,7 +4156,7 @@
           <w:bCs/>
           <w:b/>
         </w:rPr>
-        <w:t xml:space="preserve">For this model, following formulas have been used:</w:t>
+        <w:t xml:space="preserve">Formulas used:</w:t>
       </w:r>
     </w:p>
     <w:p>
@@ -4273,7 +4363,7 @@
         <w:t xml:space="preserve"> </w:t>
       </w:r>
       <w:r>
-        <w:t xml:space="preserve">(we need to find this as we are using multiple servers, where</w:t>
+        <w:t xml:space="preserve">(because of using multiple servers, here</w:t>
       </w:r>
       <w:r>
         <w:t xml:space="preserve"> </w:t>
@@ -4566,7 +4656,7 @@
         <w:t xml:space="preserve"> </w:t>
       </w:r>
       <w:r>
-        <w:t xml:space="preserve">(although the theoretical traffic intensity is also similar to this, here actual observed utilization is measured by tracking server busy time):</w:t>
+        <w:t xml:space="preserve">(similar to traffic intensity , here actual observed utilization is measured by tracking server busy time):</w:t>
       </w:r>
     </w:p>
     <w:p>
@@ -4617,7 +4707,7 @@
           <w:bCs/>
           <w:b/>
         </w:rPr>
-        <w:t xml:space="preserve">Given below are the final key metrics received after running the model.</w:t>
+        <w:t xml:space="preserve">Final key metrics received.</w:t>
       </w:r>
     </w:p>
     <w:p>
@@ -4629,7 +4719,7 @@
           <w:bCs/>
           <w:b/>
         </w:rPr>
-        <w:t xml:space="preserve">With 2 servers:</w:t>
+        <w:t xml:space="preserve">2 servers:</w:t>
       </w:r>
       <w:r>
         <w:br/>
@@ -4659,7 +4749,7 @@
           <w:bCs/>
           <w:b/>
         </w:rPr>
-        <w:t xml:space="preserve">With 3 servers:</w:t>
+        <w:t xml:space="preserve">3 servers:</w:t>
       </w:r>
       <w:r>
         <w:br/>
@@ -4701,11 +4791,29 @@
       <w:r>
         <w:t xml:space="preserve">However, according to the results we got after running the model with an additional server (total of 3 servers), the average waiting time is 0.08 minutes which has reduced the waiting time for 2 servers by over 90%. The average queue length is 0.12, number of customers that can be observed in the peak time is 2 and total number of customers that can be served within the day is 84. Therefore, average waiting time, queue length, number of maximum customers handled at the peak time and the total number of customers served is better than the model with 2 servers. The server utilization has reduced to 27.81% which suggests potential resource efficiency.</w:t>
       </w:r>
-      <w:r>
-        <w:br/>
-      </w:r>
-      <w:r>
-        <w:t xml:space="preserve">Although customer experience gets increased with three servers, given that the waiting times are already minimal with two servers, this improvement will not be greatly effective. Furthermore, because of the low server utilization, there is a possibility of overstaffing with 3 servers and this would increase the operational cost without much effective benefits.</w:t>
+    </w:p>
+    <w:p>
+      <w:pPr>
+        <w:pStyle w:val="BodyText"/>
+      </w:pPr>
+      <w:r>
+        <w:t xml:space="preserve">Although the customer experience gets increased with three servers, given that the waiting times are already minimal with two servers fulfilling the requirements of the bank manager</w:t>
+      </w:r>
+      <w:r>
+        <w:t xml:space="preserve"> </w:t>
+      </w:r>
+      <w:r>
+        <w:rPr>
+          <w:bCs/>
+          <w:b/>
+        </w:rPr>
+        <w:t xml:space="preserve">(he considers adding an additional server, only if the waiting tome exceeds 15 minutes)</w:t>
+      </w:r>
+      <w:r>
+        <w:t xml:space="preserve"> </w:t>
+      </w:r>
+      <w:r>
+        <w:t xml:space="preserve">and higher server utilization compared to the 3 server system, this improvement will not be greatly effective. Furthermore, because of the low server utilization, there is a possibility of overstaffing with 3 servers and this would increase the operational cost without much effective benefits.</w:t>
       </w:r>
     </w:p>
     <w:bookmarkEnd w:id="24"/>
@@ -7241,7 +7349,7 @@
         <w:pStyle w:val="BodyText"/>
       </w:pPr>
       <w:r>
-        <w:t xml:space="preserve">For visualization, following two charts have been created through the model to indicate the final results.</w:t>
+        <w:t xml:space="preserve">For visualization, following two charts have been created through the model ran for the two systems.</w:t>
       </w:r>
     </w:p>
     <w:p>
@@ -7259,7 +7367,7 @@
         <w:br/>
       </w:r>
       <w:r>
-        <w:t xml:space="preserve">- This histogram displays the frequency distribution of waiting time of the systems with both 2 servers and 3 servers. Two-server system is shown with red bars and three-server system with blue bars.</w:t>
+        <w:t xml:space="preserve">- This histogram displays the frequency distribution of waiting time of the systems with both 2 servers (red) and 3 servers (blue).</w:t>
       </w:r>
       <w:r>
         <w:br/>
@@ -7295,13 +7403,13 @@
         <w:br/>
       </w:r>
       <w:r>
-        <w:t xml:space="preserve">- The queue length of the two systems throughout the 8 hour working day is demonstrated by the above line chart.</w:t>
-      </w:r>
-      <w:r>
-        <w:br/>
-      </w:r>
-      <w:r>
-        <w:t xml:space="preserve">- According to this chart, the two-server system has 0 waiting customers for the majority of the time period and 3 customers at the peak times (30, 420 minutes). This shows an efficient service.</w:t>
+        <w:t xml:space="preserve">- The queue length of the two systems throughout the 8 hour working day is demonstrated by the given line chart.</w:t>
+      </w:r>
+      <w:r>
+        <w:br/>
+      </w:r>
+      <w:r>
+        <w:t xml:space="preserve">- According to this chart, the two-server system has 0 waiting customers for the majority of the time period and 3 customers at the peak times (30, 420 minutes).</w:t>
       </w:r>
       <w:r>
         <w:br/>
@@ -7313,7 +7421,7 @@
         <w:br/>
       </w:r>
       <w:r>
-        <w:t xml:space="preserve">- According to these two visualizations, both systems provide excellent service with the three-service system providing marginal improvements resulting in much shorter waiting times and queue lengths.</w:t>
+        <w:t xml:space="preserve">- According to these two visualizations, both systems provide excellent service with the three-server system providing marginal improvements resulting in much shorter waiting times and queue lengths.</w:t>
       </w:r>
     </w:p>
     <w:bookmarkEnd w:id="33"/>
@@ -7331,7 +7439,7 @@
         <w:pStyle w:val="FirstParagraph"/>
       </w:pPr>
       <w:r>
-        <w:t xml:space="preserve">This model has used the parameters customer arrivals, service times and 8 hour simulation time period and implemented through custom functions using to output the arrival times and service times. It has tracked the metrics waiting times, queue lengths and server utilization.</w:t>
+        <w:t xml:space="preserve">This model has used the parameters such as customer arrivals, service times and 8 hour simulation time period and implemented through custom functions using to output the arrival times and service times. It has resulted in the metrics waiting times, queue lengths and server utilization.</w:t>
       </w:r>
     </w:p>
     <w:p>
@@ -7339,7 +7447,7 @@
         <w:pStyle w:val="BodyText"/>
       </w:pPr>
       <w:r>
-        <w:t xml:space="preserve">According to the outputs gained through the model ran for the two systems, the first system with two servers perform well with waiting time which is less than the maximum of 15 minutes. However, the server utilization of 36.61% shows the system is operating well below capacity.</w:t>
+        <w:t xml:space="preserve">According to the outputs gained through the model ran for the two systems, the first system with two servers perform well with waiting times. However, the server utilization of 36.61% shows the system is operating well below capacity.</w:t>
       </w:r>
       <w:r>
         <w:br/>
@@ -7368,7 +7476,7 @@
         <w:br/>
       </w:r>
       <w:r>
-        <w:t xml:space="preserve">Furthermore, as you can see in the performance comparison table, the two server system already results in a good customer experience with low waiting time and better server utilization, making deployment of an additional server inefficient for barely improved measurements.</w:t>
+        <w:t xml:space="preserve">Furthermore, as you can see in the performance comparison table, the two server system already results in a good customer experience with low waiting time fulfilling the criteria of having waiting time less than 15 minutes and better server utilization, making deployment of an additional server inefficient for barely improved measurements considering the unwanted expenses.</w:t>
       </w:r>
     </w:p>
     <w:p>

</xml_diff>